<commit_message>
Little change in the document
</commit_message>
<xml_diff>
--- a/Projlab-ZETA-40-hf14.docx
+++ b/Projlab-ZETA-40-hf14.docx
@@ -322,12 +322,21 @@
                 <w:szCs w:val="24"/>
               </w:rPr>
             </w:pPr>
+            <w:proofErr w:type="spellStart"/>
             <w:r>
               <w:rPr>
                 <w:sz w:val="24"/>
                 <w:szCs w:val="24"/>
               </w:rPr>
-              <w:t>Alpek Dávid Zsolt</w:t>
+              <w:t>Alpek</w:t>
+            </w:r>
+            <w:proofErr w:type="spellEnd"/>
+            <w:r>
+              <w:rPr>
+                <w:sz w:val="24"/>
+                <w:szCs w:val="24"/>
+              </w:rPr>
+              <w:t xml:space="preserve"> Dávid Zsolt</w:t>
             </w:r>
           </w:p>
         </w:tc>
@@ -483,12 +492,21 @@
                 <w:szCs w:val="24"/>
               </w:rPr>
             </w:pPr>
+            <w:proofErr w:type="spellStart"/>
             <w:r>
               <w:rPr>
                 <w:sz w:val="24"/>
                 <w:szCs w:val="24"/>
               </w:rPr>
-              <w:t>Litavecz Marcell</w:t>
+              <w:t>Litavecz</w:t>
+            </w:r>
+            <w:proofErr w:type="spellEnd"/>
+            <w:r>
+              <w:rPr>
+                <w:sz w:val="24"/>
+                <w:szCs w:val="24"/>
+              </w:rPr>
+              <w:t xml:space="preserve"> Marcell</w:t>
             </w:r>
           </w:p>
         </w:tc>
@@ -691,7 +709,7 @@
           <w:sz w:val="28"/>
           <w:szCs w:val="28"/>
         </w:rPr>
-        <w:t>2022. 05. 09.</w:t>
+        <w:t>2022. 05. 18.</w:t>
       </w:r>
       <w:r>
         <w:rPr>
@@ -862,9 +880,11 @@
               <w:ind w:left="2"/>
               <w:jc w:val="center"/>
             </w:pPr>
+            <w:proofErr w:type="spellStart"/>
             <w:r>
               <w:t>Alpek</w:t>
             </w:r>
+            <w:proofErr w:type="spellEnd"/>
           </w:p>
         </w:tc>
         <w:tc>
@@ -961,9 +981,11 @@
               <w:ind w:left="2"/>
               <w:jc w:val="center"/>
             </w:pPr>
+            <w:proofErr w:type="spellStart"/>
             <w:r>
               <w:t>Litavecz</w:t>
             </w:r>
+            <w:proofErr w:type="spellEnd"/>
           </w:p>
         </w:tc>
         <w:tc>
@@ -1062,9 +1084,11 @@
               <w:ind w:left="2"/>
               <w:jc w:val="center"/>
             </w:pPr>
+            <w:proofErr w:type="spellStart"/>
             <w:r>
               <w:t>Ruskó</w:t>
             </w:r>
+            <w:proofErr w:type="spellEnd"/>
             <w:r>
               <w:rPr>
                 <w:rStyle w:val="Lbjegyzet-hivatkozs"/>
@@ -1186,10 +1210,7 @@
         <w:jc w:val="both"/>
       </w:pPr>
       <w:r>
-        <w:t xml:space="preserve">A </w:t>
-      </w:r>
-      <w:r>
-        <w:t>feltöltött programok forrássorainak száma</w:t>
+        <w:t>A feltöltött programok forrássorainak száma</w:t>
       </w:r>
     </w:p>
     <w:tbl>
@@ -1714,39 +1735,7 @@
           <w:sz w:val="24"/>
           <w:szCs w:val="24"/>
         </w:rPr>
-        <w:t>E</w:t>
-      </w:r>
-      <w:r>
-        <w:rPr>
-          <w:rFonts w:asciiTheme="minorHAnsi" w:hAnsiTheme="minorHAnsi" w:cstheme="minorHAnsi"/>
-          <w:sz w:val="24"/>
-          <w:szCs w:val="24"/>
-        </w:rPr>
-        <w:t>gy kivéte</w:t>
-      </w:r>
-      <w:r>
-        <w:rPr>
-          <w:rFonts w:asciiTheme="minorHAnsi" w:hAnsiTheme="minorHAnsi" w:cstheme="minorHAnsi"/>
-          <w:sz w:val="24"/>
-          <w:szCs w:val="24"/>
-        </w:rPr>
-        <w:t xml:space="preserve">l volt, amely nagy fejtörést okozott nekünk, hogy hogy is fejezzük be időbe. Ez a legtöbb pontot érő rész volt, </w:t>
-      </w:r>
-      <w:r>
-        <w:rPr>
-          <w:rFonts w:asciiTheme="minorHAnsi" w:hAnsiTheme="minorHAnsi" w:cstheme="minorHAnsi"/>
-          <w:sz w:val="24"/>
-          <w:szCs w:val="24"/>
-        </w:rPr>
-        <w:t>a Részletes Tervek, ugyanis ott 45 pontot lehetett elérni, de csak egy hetünk volt rá elkészíteni</w:t>
-      </w:r>
-      <w:r>
-        <w:rPr>
-          <w:rFonts w:asciiTheme="minorHAnsi" w:hAnsiTheme="minorHAnsi" w:cstheme="minorHAnsi"/>
-          <w:sz w:val="24"/>
-          <w:szCs w:val="24"/>
-        </w:rPr>
-        <w:t>, és sajnos a többi tárgyból is erősen leadási határidők közé esett.</w:t>
+        <w:t>Egy kivétel volt, amely nagy fejtörést okozott nekünk, hogy hogy is fejezzük be időbe. Ez a legtöbb pontot érő rész volt, a Részletes Tervek, ugyanis ott 45 pontot lehetett elérni, de csak egy hetünk volt rá elkészíteni, és sajnos a többi tárgyból is erősen leadási határidők közé esett.</w:t>
       </w:r>
     </w:p>
     <w:p>
@@ -1782,7 +1771,43 @@
           <w:sz w:val="24"/>
           <w:szCs w:val="24"/>
         </w:rPr>
-        <w:t>Év elején lehessen valamilyen platformon csapattársakat keresni, például Teamsen biztosítani egy külön channelt erre.</w:t>
+        <w:t xml:space="preserve">Év elején lehessen valamilyen platformon csapattársakat keresni, például </w:t>
+      </w:r>
+      <w:proofErr w:type="spellStart"/>
+      <w:r>
+        <w:rPr>
+          <w:rFonts w:asciiTheme="minorHAnsi" w:hAnsiTheme="minorHAnsi" w:cstheme="minorHAnsi"/>
+          <w:sz w:val="24"/>
+          <w:szCs w:val="24"/>
+        </w:rPr>
+        <w:t>Teamsen</w:t>
+      </w:r>
+      <w:proofErr w:type="spellEnd"/>
+      <w:r>
+        <w:rPr>
+          <w:rFonts w:asciiTheme="minorHAnsi" w:hAnsiTheme="minorHAnsi" w:cstheme="minorHAnsi"/>
+          <w:sz w:val="24"/>
+          <w:szCs w:val="24"/>
+        </w:rPr>
+        <w:t xml:space="preserve"> biztosítani egy külön </w:t>
+      </w:r>
+      <w:proofErr w:type="spellStart"/>
+      <w:r>
+        <w:rPr>
+          <w:rFonts w:asciiTheme="minorHAnsi" w:hAnsiTheme="minorHAnsi" w:cstheme="minorHAnsi"/>
+          <w:sz w:val="24"/>
+          <w:szCs w:val="24"/>
+        </w:rPr>
+        <w:t>channelt</w:t>
+      </w:r>
+      <w:proofErr w:type="spellEnd"/>
+      <w:r>
+        <w:rPr>
+          <w:rFonts w:asciiTheme="minorHAnsi" w:hAnsiTheme="minorHAnsi" w:cstheme="minorHAnsi"/>
+          <w:sz w:val="24"/>
+          <w:szCs w:val="24"/>
+        </w:rPr>
+        <w:t xml:space="preserve"> erre.</w:t>
       </w:r>
     </w:p>
     <w:p>
@@ -1801,31 +1826,7 @@
           <w:sz w:val="24"/>
           <w:szCs w:val="24"/>
         </w:rPr>
-        <w:t xml:space="preserve">Első házi rész beadásánál </w:t>
-      </w:r>
-      <w:r>
-        <w:rPr>
-          <w:rFonts w:asciiTheme="minorHAnsi" w:hAnsiTheme="minorHAnsi" w:cstheme="minorHAnsi"/>
-          <w:sz w:val="24"/>
-          <w:szCs w:val="24"/>
-        </w:rPr>
-        <w:t xml:space="preserve">például </w:t>
-      </w:r>
-      <w:r>
-        <w:rPr>
-          <w:rFonts w:asciiTheme="minorHAnsi" w:hAnsiTheme="minorHAnsi" w:cstheme="minorHAnsi"/>
-          <w:sz w:val="24"/>
-          <w:szCs w:val="24"/>
-        </w:rPr>
-        <w:t>részletesebb leírást kellene adni a különböző bekezdésekhez, mert egyáltalán nem volt egyértelmű, hogy pontosan mit is kéne csinálni, ezt főleg a szótár résznél emelnénk ki.</w:t>
-      </w:r>
-      <w:r>
-        <w:rPr>
-          <w:rFonts w:asciiTheme="minorHAnsi" w:hAnsiTheme="minorHAnsi" w:cstheme="minorHAnsi"/>
-          <w:sz w:val="24"/>
-          <w:szCs w:val="24"/>
-        </w:rPr>
-        <w:t xml:space="preserve"> </w:t>
+        <w:t xml:space="preserve">Első házi rész beadásánál például részletesebb leírást kellene adni a különböző bekezdésekhez, mert egyáltalán nem volt egyértelmű, hogy pontosan mit is kéne csinálni, ezt főleg a szótár résznél emelnénk ki. </w:t>
       </w:r>
     </w:p>
     <w:p>
@@ -1888,23 +1889,77 @@
           <w:sz w:val="24"/>
           <w:szCs w:val="24"/>
         </w:rPr>
-        <w:t xml:space="preserve">A-ból B pontba jutós </w:t>
+        <w:t>A-</w:t>
       </w:r>
+      <w:proofErr w:type="spellStart"/>
       <w:r>
         <w:rPr>
           <w:rFonts w:asciiTheme="minorHAnsi" w:hAnsiTheme="minorHAnsi" w:cstheme="minorHAnsi"/>
           <w:sz w:val="24"/>
           <w:szCs w:val="24"/>
         </w:rPr>
-        <w:t>stratégiai t</w:t>
+        <w:t>ból</w:t>
       </w:r>
+      <w:proofErr w:type="spellEnd"/>
       <w:r>
         <w:rPr>
           <w:rFonts w:asciiTheme="minorHAnsi" w:hAnsiTheme="minorHAnsi" w:cstheme="minorHAnsi"/>
           <w:sz w:val="24"/>
           <w:szCs w:val="24"/>
         </w:rPr>
-        <w:t>ile game</w:t>
+        <w:t xml:space="preserve"> B pontba </w:t>
+      </w:r>
+      <w:proofErr w:type="spellStart"/>
+      <w:r>
+        <w:rPr>
+          <w:rFonts w:asciiTheme="minorHAnsi" w:hAnsiTheme="minorHAnsi" w:cstheme="minorHAnsi"/>
+          <w:sz w:val="24"/>
+          <w:szCs w:val="24"/>
+        </w:rPr>
+        <w:t>jutós</w:t>
+      </w:r>
+      <w:proofErr w:type="spellEnd"/>
+      <w:r>
+        <w:rPr>
+          <w:rFonts w:asciiTheme="minorHAnsi" w:hAnsiTheme="minorHAnsi" w:cstheme="minorHAnsi"/>
+          <w:sz w:val="24"/>
+          <w:szCs w:val="24"/>
+        </w:rPr>
+        <w:t xml:space="preserve"> </w:t>
+      </w:r>
+      <w:r>
+        <w:rPr>
+          <w:rFonts w:asciiTheme="minorHAnsi" w:hAnsiTheme="minorHAnsi" w:cstheme="minorHAnsi"/>
+          <w:sz w:val="24"/>
+          <w:szCs w:val="24"/>
+        </w:rPr>
+        <w:t xml:space="preserve">stratégiai </w:t>
+      </w:r>
+      <w:proofErr w:type="spellStart"/>
+      <w:r>
+        <w:rPr>
+          <w:rFonts w:asciiTheme="minorHAnsi" w:hAnsiTheme="minorHAnsi" w:cstheme="minorHAnsi"/>
+          <w:sz w:val="24"/>
+          <w:szCs w:val="24"/>
+        </w:rPr>
+        <w:t>t</w:t>
+      </w:r>
+      <w:r>
+        <w:rPr>
+          <w:rFonts w:asciiTheme="minorHAnsi" w:hAnsiTheme="minorHAnsi" w:cstheme="minorHAnsi"/>
+          <w:sz w:val="24"/>
+          <w:szCs w:val="24"/>
+        </w:rPr>
+        <w:t>ile</w:t>
+      </w:r>
+      <w:proofErr w:type="spellEnd"/>
+      <w:r>
+        <w:rPr>
+          <w:rFonts w:asciiTheme="minorHAnsi" w:hAnsiTheme="minorHAnsi" w:cstheme="minorHAnsi"/>
+          <w:sz w:val="24"/>
+          <w:szCs w:val="24"/>
+        </w:rPr>
+        <w:t xml:space="preserve"> game</w:t>
       </w:r>
       <w:r>
         <w:rPr>
@@ -1981,1398 +2036,6 @@
         <w:autoSpaceDN/>
         <w:rPr>
           <w:rFonts w:asciiTheme="minorHAnsi" w:hAnsiTheme="minorHAnsi" w:cstheme="minorHAnsi"/>
-        </w:rPr>
-      </w:pPr>
-      <w:r>
-        <w:rPr>
-          <w:rFonts w:asciiTheme="minorHAnsi" w:hAnsiTheme="minorHAnsi" w:cstheme="minorHAnsi"/>
-        </w:rPr>
-        <w:br w:type="page"/>
-      </w:r>
-    </w:p>
-    <w:p>
-      <w:pPr>
-        <w:pStyle w:val="Cmsor2"/>
-        <w:numPr>
-          <w:ilvl w:val="1"/>
-          <w:numId w:val="29"/>
-        </w:numPr>
-        <w:tabs>
-          <w:tab w:val="clear" w:pos="576"/>
-        </w:tabs>
-        <w:spacing w:after="120"/>
-        <w:ind w:left="431" w:hanging="578"/>
-        <w:jc w:val="both"/>
-      </w:pPr>
-      <w:r>
-        <w:lastRenderedPageBreak/>
-        <w:t>Ütemterv</w:t>
-      </w:r>
-    </w:p>
-    <w:tbl>
-      <w:tblPr>
-        <w:tblStyle w:val="TableGrid"/>
-        <w:tblW w:w="9200" w:type="dxa"/>
-        <w:tblInd w:w="6" w:type="dxa"/>
-        <w:tblCellMar>
-          <w:left w:w="98" w:type="dxa"/>
-          <w:right w:w="60" w:type="dxa"/>
-        </w:tblCellMar>
-        <w:tblLook w:val="04A0" w:firstRow="1" w:lastRow="0" w:firstColumn="1" w:lastColumn="0" w:noHBand="0" w:noVBand="1"/>
-      </w:tblPr>
-      <w:tblGrid>
-        <w:gridCol w:w="1152"/>
-        <w:gridCol w:w="4847"/>
-        <w:gridCol w:w="1484"/>
-        <w:gridCol w:w="1717"/>
-      </w:tblGrid>
-      <w:tr>
-        <w:trPr>
-          <w:trHeight w:val="554"/>
-        </w:trPr>
-        <w:tc>
-          <w:tcPr>
-            <w:tcW w:w="1152" w:type="dxa"/>
-            <w:tcBorders>
-              <w:top w:val="single" w:sz="6" w:space="0" w:color="BFBFBF"/>
-              <w:left w:val="single" w:sz="6" w:space="0" w:color="BFBFBF"/>
-              <w:bottom w:val="single" w:sz="6" w:space="0" w:color="BFBFBF"/>
-              <w:right w:val="single" w:sz="6" w:space="0" w:color="BFBFBF"/>
-            </w:tcBorders>
-            <w:shd w:val="clear" w:color="auto" w:fill="D9D9D9"/>
-            <w:vAlign w:val="center"/>
-          </w:tcPr>
-          <w:p>
-            <w:pPr>
-              <w:spacing w:line="259" w:lineRule="auto"/>
-              <w:ind w:left="2"/>
-            </w:pPr>
-            <w:r>
-              <w:rPr>
-                <w:rFonts w:ascii="Times New Roman" w:eastAsia="Times New Roman" w:hAnsi="Times New Roman"/>
-                <w:b/>
-              </w:rPr>
-              <w:t xml:space="preserve">Határidő </w:t>
-            </w:r>
-          </w:p>
-        </w:tc>
-        <w:tc>
-          <w:tcPr>
-            <w:tcW w:w="4847" w:type="dxa"/>
-            <w:tcBorders>
-              <w:top w:val="single" w:sz="6" w:space="0" w:color="BFBFBF"/>
-              <w:left w:val="single" w:sz="6" w:space="0" w:color="BFBFBF"/>
-              <w:bottom w:val="single" w:sz="6" w:space="0" w:color="BFBFBF"/>
-              <w:right w:val="single" w:sz="6" w:space="0" w:color="BFBFBF"/>
-            </w:tcBorders>
-            <w:shd w:val="clear" w:color="auto" w:fill="D9D9D9"/>
-            <w:vAlign w:val="center"/>
-          </w:tcPr>
-          <w:p>
-            <w:pPr>
-              <w:spacing w:line="259" w:lineRule="auto"/>
-              <w:rPr>
-                <w:rFonts w:ascii="Times New Roman" w:hAnsi="Times New Roman"/>
-              </w:rPr>
-            </w:pPr>
-            <w:r>
-              <w:rPr>
-                <w:rFonts w:ascii="Times New Roman" w:eastAsia="Times New Roman" w:hAnsi="Times New Roman"/>
-                <w:b/>
-              </w:rPr>
-              <w:t xml:space="preserve">Feladat </w:t>
-            </w:r>
-          </w:p>
-        </w:tc>
-        <w:tc>
-          <w:tcPr>
-            <w:tcW w:w="1484" w:type="dxa"/>
-            <w:tcBorders>
-              <w:top w:val="single" w:sz="6" w:space="0" w:color="BFBFBF"/>
-              <w:left w:val="single" w:sz="6" w:space="0" w:color="BFBFBF"/>
-              <w:bottom w:val="single" w:sz="6" w:space="0" w:color="BFBFBF"/>
-              <w:right w:val="single" w:sz="6" w:space="0" w:color="BFBFBF"/>
-            </w:tcBorders>
-            <w:shd w:val="clear" w:color="auto" w:fill="D9D9D9"/>
-            <w:vAlign w:val="center"/>
-          </w:tcPr>
-          <w:p>
-            <w:pPr>
-              <w:spacing w:line="259" w:lineRule="auto"/>
-              <w:rPr>
-                <w:rFonts w:ascii="Times New Roman" w:hAnsi="Times New Roman"/>
-                <w:b/>
-              </w:rPr>
-            </w:pPr>
-            <w:r>
-              <w:rPr>
-                <w:rFonts w:ascii="Times New Roman" w:hAnsi="Times New Roman"/>
-                <w:b/>
-              </w:rPr>
-              <w:t>Pont</w:t>
-            </w:r>
-          </w:p>
-        </w:tc>
-        <w:tc>
-          <w:tcPr>
-            <w:tcW w:w="1717" w:type="dxa"/>
-            <w:tcBorders>
-              <w:top w:val="single" w:sz="6" w:space="0" w:color="BFBFBF"/>
-              <w:left w:val="single" w:sz="6" w:space="0" w:color="BFBFBF"/>
-              <w:bottom w:val="single" w:sz="6" w:space="0" w:color="BFBFBF"/>
-              <w:right w:val="single" w:sz="6" w:space="0" w:color="BFBFBF"/>
-            </w:tcBorders>
-            <w:shd w:val="clear" w:color="auto" w:fill="D9D9D9"/>
-            <w:vAlign w:val="center"/>
-          </w:tcPr>
-          <w:p>
-            <w:pPr>
-              <w:spacing w:line="259" w:lineRule="auto"/>
-            </w:pPr>
-            <w:r>
-              <w:rPr>
-                <w:rFonts w:ascii="Times New Roman" w:eastAsia="Times New Roman" w:hAnsi="Times New Roman"/>
-                <w:b/>
-              </w:rPr>
-              <w:t xml:space="preserve">Felelős </w:t>
-            </w:r>
-          </w:p>
-        </w:tc>
-      </w:tr>
-      <w:tr>
-        <w:trPr>
-          <w:trHeight w:val="555"/>
-        </w:trPr>
-        <w:tc>
-          <w:tcPr>
-            <w:tcW w:w="1152" w:type="dxa"/>
-            <w:tcBorders>
-              <w:top w:val="single" w:sz="6" w:space="0" w:color="BFBFBF"/>
-              <w:left w:val="single" w:sz="6" w:space="0" w:color="BFBFBF"/>
-              <w:bottom w:val="single" w:sz="6" w:space="0" w:color="BFBFBF"/>
-              <w:right w:val="single" w:sz="6" w:space="0" w:color="BFBFBF"/>
-            </w:tcBorders>
-            <w:shd w:val="clear" w:color="auto" w:fill="auto"/>
-            <w:vAlign w:val="center"/>
-          </w:tcPr>
-          <w:p>
-            <w:pPr>
-              <w:spacing w:line="259" w:lineRule="auto"/>
-              <w:ind w:left="2"/>
-              <w:rPr>
-                <w:b/>
-              </w:rPr>
-            </w:pPr>
-            <w:r>
-              <w:rPr>
-                <w:rFonts w:ascii="Times New Roman" w:eastAsia="Times New Roman" w:hAnsi="Times New Roman"/>
-                <w:b/>
-              </w:rPr>
-              <w:t xml:space="preserve">febr. 28. </w:t>
-            </w:r>
-          </w:p>
-        </w:tc>
-        <w:tc>
-          <w:tcPr>
-            <w:tcW w:w="4847" w:type="dxa"/>
-            <w:tcBorders>
-              <w:top w:val="single" w:sz="6" w:space="0" w:color="BFBFBF"/>
-              <w:left w:val="single" w:sz="6" w:space="0" w:color="BFBFBF"/>
-              <w:bottom w:val="single" w:sz="6" w:space="0" w:color="BFBFBF"/>
-              <w:right w:val="single" w:sz="6" w:space="0" w:color="BFBFBF"/>
-            </w:tcBorders>
-            <w:shd w:val="clear" w:color="auto" w:fill="auto"/>
-            <w:vAlign w:val="center"/>
-          </w:tcPr>
-          <w:p>
-            <w:pPr>
-              <w:spacing w:line="259" w:lineRule="auto"/>
-              <w:rPr>
-                <w:rFonts w:cs="Calibri"/>
-              </w:rPr>
-            </w:pPr>
-            <w:r>
-              <w:rPr>
-                <w:rFonts w:cs="Calibri"/>
-              </w:rPr>
-              <w:t>Követelmény, projekt, funkcionalitás - beadás</w:t>
-            </w:r>
-          </w:p>
-        </w:tc>
-        <w:tc>
-          <w:tcPr>
-            <w:tcW w:w="1484" w:type="dxa"/>
-            <w:tcBorders>
-              <w:top w:val="single" w:sz="6" w:space="0" w:color="BFBFBF"/>
-              <w:left w:val="single" w:sz="6" w:space="0" w:color="BFBFBF"/>
-              <w:bottom w:val="single" w:sz="6" w:space="0" w:color="BFBFBF"/>
-              <w:right w:val="single" w:sz="6" w:space="0" w:color="BFBFBF"/>
-            </w:tcBorders>
-            <w:shd w:val="clear" w:color="auto" w:fill="auto"/>
-            <w:vAlign w:val="center"/>
-          </w:tcPr>
-          <w:p>
-            <w:pPr>
-              <w:spacing w:line="259" w:lineRule="auto"/>
-            </w:pPr>
-            <w:r>
-              <w:rPr>
-                <w:b/>
-                <w:bCs/>
-              </w:rPr>
-              <w:t>7</w:t>
-            </w:r>
-            <w:r>
-              <w:t>/</w:t>
-            </w:r>
-            <w:r>
-              <w:t>10</w:t>
-            </w:r>
-          </w:p>
-        </w:tc>
-        <w:tc>
-          <w:tcPr>
-            <w:tcW w:w="1717" w:type="dxa"/>
-            <w:tcBorders>
-              <w:top w:val="single" w:sz="6" w:space="0" w:color="BFBFBF"/>
-              <w:left w:val="single" w:sz="6" w:space="0" w:color="BFBFBF"/>
-              <w:bottom w:val="single" w:sz="6" w:space="0" w:color="BFBFBF"/>
-              <w:right w:val="single" w:sz="6" w:space="0" w:color="BFBFBF"/>
-            </w:tcBorders>
-            <w:shd w:val="clear" w:color="auto" w:fill="auto"/>
-            <w:vAlign w:val="center"/>
-          </w:tcPr>
-          <w:p>
-            <w:pPr>
-              <w:spacing w:line="259" w:lineRule="auto"/>
-            </w:pPr>
-            <w:r>
-              <w:t>Csia</w:t>
-            </w:r>
-          </w:p>
-        </w:tc>
-      </w:tr>
-      <w:tr>
-        <w:trPr>
-          <w:trHeight w:val="555"/>
-        </w:trPr>
-        <w:tc>
-          <w:tcPr>
-            <w:tcW w:w="1152" w:type="dxa"/>
-            <w:tcBorders>
-              <w:top w:val="single" w:sz="6" w:space="0" w:color="BFBFBF"/>
-              <w:left w:val="single" w:sz="6" w:space="0" w:color="BFBFBF"/>
-              <w:bottom w:val="single" w:sz="6" w:space="0" w:color="BFBFBF"/>
-              <w:right w:val="single" w:sz="6" w:space="0" w:color="BFBFBF"/>
-            </w:tcBorders>
-            <w:shd w:val="clear" w:color="auto" w:fill="F2F2F2"/>
-            <w:vAlign w:val="center"/>
-          </w:tcPr>
-          <w:p>
-            <w:pPr>
-              <w:spacing w:line="259" w:lineRule="auto"/>
-              <w:ind w:left="2"/>
-            </w:pPr>
-            <w:r>
-              <w:rPr>
-                <w:rFonts w:ascii="Times New Roman" w:eastAsia="Times New Roman" w:hAnsi="Times New Roman"/>
-                <w:b/>
-              </w:rPr>
-              <w:t xml:space="preserve">márc. 7. </w:t>
-            </w:r>
-          </w:p>
-        </w:tc>
-        <w:tc>
-          <w:tcPr>
-            <w:tcW w:w="4847" w:type="dxa"/>
-            <w:tcBorders>
-              <w:top w:val="single" w:sz="6" w:space="0" w:color="BFBFBF"/>
-              <w:left w:val="single" w:sz="6" w:space="0" w:color="BFBFBF"/>
-              <w:bottom w:val="single" w:sz="6" w:space="0" w:color="BFBFBF"/>
-              <w:right w:val="single" w:sz="6" w:space="0" w:color="BFBFBF"/>
-            </w:tcBorders>
-            <w:shd w:val="clear" w:color="auto" w:fill="F2F2F2"/>
-            <w:vAlign w:val="center"/>
-          </w:tcPr>
-          <w:p>
-            <w:pPr>
-              <w:spacing w:line="259" w:lineRule="auto"/>
-              <w:rPr>
-                <w:rFonts w:cs="Calibri"/>
-              </w:rPr>
-            </w:pPr>
-            <w:r>
-              <w:rPr>
-                <w:rFonts w:cs="Calibri"/>
-              </w:rPr>
-              <w:t xml:space="preserve">Analízis modell kidolgozása I. - beadás </w:t>
-            </w:r>
-          </w:p>
-        </w:tc>
-        <w:tc>
-          <w:tcPr>
-            <w:tcW w:w="1484" w:type="dxa"/>
-            <w:tcBorders>
-              <w:top w:val="single" w:sz="6" w:space="0" w:color="BFBFBF"/>
-              <w:left w:val="single" w:sz="6" w:space="0" w:color="BFBFBF"/>
-              <w:bottom w:val="single" w:sz="6" w:space="0" w:color="BFBFBF"/>
-              <w:right w:val="single" w:sz="6" w:space="0" w:color="BFBFBF"/>
-            </w:tcBorders>
-            <w:shd w:val="clear" w:color="auto" w:fill="F2F2F2"/>
-            <w:vAlign w:val="center"/>
-          </w:tcPr>
-          <w:p>
-            <w:pPr>
-              <w:spacing w:line="259" w:lineRule="auto"/>
-            </w:pPr>
-            <w:r>
-              <w:rPr>
-                <w:b/>
-                <w:bCs/>
-              </w:rPr>
-              <w:t>14</w:t>
-            </w:r>
-            <w:r>
-              <w:t>/</w:t>
-            </w:r>
-            <w:r>
-              <w:t>20</w:t>
-            </w:r>
-          </w:p>
-        </w:tc>
-        <w:tc>
-          <w:tcPr>
-            <w:tcW w:w="1717" w:type="dxa"/>
-            <w:tcBorders>
-              <w:top w:val="single" w:sz="6" w:space="0" w:color="BFBFBF"/>
-              <w:left w:val="single" w:sz="6" w:space="0" w:color="BFBFBF"/>
-              <w:bottom w:val="single" w:sz="6" w:space="0" w:color="BFBFBF"/>
-              <w:right w:val="single" w:sz="6" w:space="0" w:color="BFBFBF"/>
-            </w:tcBorders>
-            <w:shd w:val="clear" w:color="auto" w:fill="F2F2F2"/>
-            <w:vAlign w:val="center"/>
-          </w:tcPr>
-          <w:p>
-            <w:pPr>
-              <w:spacing w:line="259" w:lineRule="auto"/>
-            </w:pPr>
-            <w:r>
-              <w:t>Alpek</w:t>
-            </w:r>
-          </w:p>
-        </w:tc>
-      </w:tr>
-      <w:tr>
-        <w:trPr>
-          <w:trHeight w:val="554"/>
-        </w:trPr>
-        <w:tc>
-          <w:tcPr>
-            <w:tcW w:w="1152" w:type="dxa"/>
-            <w:tcBorders>
-              <w:top w:val="single" w:sz="6" w:space="0" w:color="BFBFBF"/>
-              <w:left w:val="single" w:sz="6" w:space="0" w:color="BFBFBF"/>
-              <w:bottom w:val="single" w:sz="6" w:space="0" w:color="BFBFBF"/>
-              <w:right w:val="single" w:sz="6" w:space="0" w:color="BFBFBF"/>
-            </w:tcBorders>
-            <w:vAlign w:val="center"/>
-          </w:tcPr>
-          <w:p>
-            <w:pPr>
-              <w:spacing w:line="259" w:lineRule="auto"/>
-              <w:ind w:left="2"/>
-            </w:pPr>
-            <w:r>
-              <w:rPr>
-                <w:rFonts w:ascii="Times New Roman" w:eastAsia="Times New Roman" w:hAnsi="Times New Roman"/>
-                <w:b/>
-              </w:rPr>
-              <w:t xml:space="preserve">márc. 16. </w:t>
-            </w:r>
-          </w:p>
-        </w:tc>
-        <w:tc>
-          <w:tcPr>
-            <w:tcW w:w="4847" w:type="dxa"/>
-            <w:tcBorders>
-              <w:top w:val="single" w:sz="6" w:space="0" w:color="BFBFBF"/>
-              <w:left w:val="single" w:sz="6" w:space="0" w:color="BFBFBF"/>
-              <w:bottom w:val="single" w:sz="6" w:space="0" w:color="BFBFBF"/>
-              <w:right w:val="single" w:sz="6" w:space="0" w:color="BFBFBF"/>
-            </w:tcBorders>
-            <w:vAlign w:val="center"/>
-          </w:tcPr>
-          <w:p>
-            <w:pPr>
-              <w:spacing w:line="259" w:lineRule="auto"/>
-              <w:rPr>
-                <w:rFonts w:cs="Calibri"/>
-              </w:rPr>
-            </w:pPr>
-            <w:r>
-              <w:rPr>
-                <w:rFonts w:cs="Calibri"/>
-              </w:rPr>
-              <w:t xml:space="preserve">Analízis modell kidolgozása II. - beadás </w:t>
-            </w:r>
-          </w:p>
-        </w:tc>
-        <w:tc>
-          <w:tcPr>
-            <w:tcW w:w="1484" w:type="dxa"/>
-            <w:tcBorders>
-              <w:top w:val="single" w:sz="6" w:space="0" w:color="BFBFBF"/>
-              <w:left w:val="single" w:sz="6" w:space="0" w:color="BFBFBF"/>
-              <w:bottom w:val="single" w:sz="6" w:space="0" w:color="BFBFBF"/>
-              <w:right w:val="single" w:sz="6" w:space="0" w:color="BFBFBF"/>
-            </w:tcBorders>
-            <w:vAlign w:val="center"/>
-          </w:tcPr>
-          <w:p>
-            <w:pPr>
-              <w:spacing w:line="259" w:lineRule="auto"/>
-            </w:pPr>
-            <w:r>
-              <w:rPr>
-                <w:b/>
-                <w:bCs/>
-              </w:rPr>
-              <w:t>28</w:t>
-            </w:r>
-            <w:r>
-              <w:t>/</w:t>
-            </w:r>
-            <w:r>
-              <w:t>30</w:t>
-            </w:r>
-          </w:p>
-        </w:tc>
-        <w:tc>
-          <w:tcPr>
-            <w:tcW w:w="1717" w:type="dxa"/>
-            <w:tcBorders>
-              <w:top w:val="single" w:sz="6" w:space="0" w:color="BFBFBF"/>
-              <w:left w:val="single" w:sz="6" w:space="0" w:color="BFBFBF"/>
-              <w:bottom w:val="single" w:sz="6" w:space="0" w:color="BFBFBF"/>
-              <w:right w:val="single" w:sz="6" w:space="0" w:color="BFBFBF"/>
-            </w:tcBorders>
-            <w:vAlign w:val="center"/>
-          </w:tcPr>
-          <w:p>
-            <w:pPr>
-              <w:spacing w:line="259" w:lineRule="auto"/>
-            </w:pPr>
-            <w:r>
-              <w:t>Marton</w:t>
-            </w:r>
-          </w:p>
-        </w:tc>
-      </w:tr>
-      <w:tr>
-        <w:trPr>
-          <w:trHeight w:val="555"/>
-        </w:trPr>
-        <w:tc>
-          <w:tcPr>
-            <w:tcW w:w="1152" w:type="dxa"/>
-            <w:tcBorders>
-              <w:top w:val="single" w:sz="6" w:space="0" w:color="BFBFBF"/>
-              <w:left w:val="single" w:sz="6" w:space="0" w:color="BFBFBF"/>
-              <w:bottom w:val="single" w:sz="4" w:space="0" w:color="BFBFBF"/>
-              <w:right w:val="single" w:sz="6" w:space="0" w:color="BFBFBF"/>
-            </w:tcBorders>
-            <w:shd w:val="clear" w:color="auto" w:fill="F2F2F2"/>
-            <w:vAlign w:val="center"/>
-          </w:tcPr>
-          <w:p>
-            <w:pPr>
-              <w:spacing w:line="259" w:lineRule="auto"/>
-              <w:ind w:left="2"/>
-            </w:pPr>
-            <w:r>
-              <w:rPr>
-                <w:rFonts w:ascii="Times New Roman" w:eastAsia="Times New Roman" w:hAnsi="Times New Roman"/>
-                <w:b/>
-              </w:rPr>
-              <w:t xml:space="preserve">márc. 21. </w:t>
-            </w:r>
-          </w:p>
-        </w:tc>
-        <w:tc>
-          <w:tcPr>
-            <w:tcW w:w="4847" w:type="dxa"/>
-            <w:tcBorders>
-              <w:top w:val="single" w:sz="6" w:space="0" w:color="BFBFBF"/>
-              <w:left w:val="single" w:sz="6" w:space="0" w:color="BFBFBF"/>
-              <w:bottom w:val="single" w:sz="4" w:space="0" w:color="BFBFBF"/>
-              <w:right w:val="single" w:sz="6" w:space="0" w:color="BFBFBF"/>
-            </w:tcBorders>
-            <w:shd w:val="clear" w:color="auto" w:fill="F2F2F2"/>
-            <w:vAlign w:val="center"/>
-          </w:tcPr>
-          <w:p>
-            <w:pPr>
-              <w:spacing w:line="259" w:lineRule="auto"/>
-              <w:rPr>
-                <w:rFonts w:cs="Calibri"/>
-              </w:rPr>
-            </w:pPr>
-            <w:r>
-              <w:rPr>
-                <w:rFonts w:cs="Calibri"/>
-              </w:rPr>
-              <w:t xml:space="preserve">Szkeleton tervezése - beadás </w:t>
-            </w:r>
-          </w:p>
-        </w:tc>
-        <w:tc>
-          <w:tcPr>
-            <w:tcW w:w="1484" w:type="dxa"/>
-            <w:tcBorders>
-              <w:top w:val="single" w:sz="6" w:space="0" w:color="BFBFBF"/>
-              <w:left w:val="single" w:sz="6" w:space="0" w:color="BFBFBF"/>
-              <w:bottom w:val="single" w:sz="4" w:space="0" w:color="BFBFBF"/>
-              <w:right w:val="single" w:sz="6" w:space="0" w:color="BFBFBF"/>
-            </w:tcBorders>
-            <w:shd w:val="clear" w:color="auto" w:fill="F2F2F2"/>
-            <w:vAlign w:val="center"/>
-          </w:tcPr>
-          <w:p>
-            <w:pPr>
-              <w:spacing w:line="259" w:lineRule="auto"/>
-            </w:pPr>
-            <w:r>
-              <w:rPr>
-                <w:b/>
-                <w:bCs/>
-              </w:rPr>
-              <w:t>9</w:t>
-            </w:r>
-            <w:r>
-              <w:t>/</w:t>
-            </w:r>
-            <w:r>
-              <w:t>20</w:t>
-            </w:r>
-          </w:p>
-        </w:tc>
-        <w:tc>
-          <w:tcPr>
-            <w:tcW w:w="1717" w:type="dxa"/>
-            <w:tcBorders>
-              <w:top w:val="single" w:sz="6" w:space="0" w:color="BFBFBF"/>
-              <w:left w:val="single" w:sz="6" w:space="0" w:color="BFBFBF"/>
-              <w:bottom w:val="single" w:sz="4" w:space="0" w:color="BFBFBF"/>
-              <w:right w:val="single" w:sz="6" w:space="0" w:color="BFBFBF"/>
-            </w:tcBorders>
-            <w:shd w:val="clear" w:color="auto" w:fill="F2F2F2"/>
-            <w:vAlign w:val="center"/>
-          </w:tcPr>
-          <w:p>
-            <w:pPr>
-              <w:spacing w:line="259" w:lineRule="auto"/>
-            </w:pPr>
-            <w:r>
-              <w:t>Litavecz</w:t>
-            </w:r>
-          </w:p>
-        </w:tc>
-      </w:tr>
-      <w:tr>
-        <w:trPr>
-          <w:trHeight w:val="886"/>
-        </w:trPr>
-        <w:tc>
-          <w:tcPr>
-            <w:tcW w:w="1152" w:type="dxa"/>
-            <w:tcBorders>
-              <w:top w:val="single" w:sz="4" w:space="0" w:color="BFBFBF"/>
-              <w:left w:val="single" w:sz="4" w:space="0" w:color="BFBFBF"/>
-              <w:bottom w:val="dashed" w:sz="4" w:space="0" w:color="BFBFBF"/>
-              <w:right w:val="single" w:sz="4" w:space="0" w:color="BFBFBF"/>
-            </w:tcBorders>
-            <w:vAlign w:val="center"/>
-          </w:tcPr>
-          <w:p>
-            <w:pPr>
-              <w:spacing w:line="259" w:lineRule="auto"/>
-              <w:ind w:left="2"/>
-            </w:pPr>
-            <w:r>
-              <w:rPr>
-                <w:rFonts w:ascii="Times New Roman" w:eastAsia="Times New Roman" w:hAnsi="Times New Roman"/>
-                <w:b/>
-              </w:rPr>
-              <w:t xml:space="preserve">márc. 28. </w:t>
-            </w:r>
-          </w:p>
-        </w:tc>
-        <w:tc>
-          <w:tcPr>
-            <w:tcW w:w="4847" w:type="dxa"/>
-            <w:tcBorders>
-              <w:top w:val="single" w:sz="4" w:space="0" w:color="BFBFBF"/>
-              <w:left w:val="single" w:sz="4" w:space="0" w:color="BFBFBF"/>
-              <w:bottom w:val="dashed" w:sz="4" w:space="0" w:color="BFBFBF"/>
-              <w:right w:val="single" w:sz="4" w:space="0" w:color="BFBFBF"/>
-            </w:tcBorders>
-            <w:vAlign w:val="center"/>
-          </w:tcPr>
-          <w:p>
-            <w:pPr>
-              <w:spacing w:line="259" w:lineRule="auto"/>
-              <w:rPr>
-                <w:rFonts w:cs="Calibri"/>
-              </w:rPr>
-            </w:pPr>
-            <w:r>
-              <w:rPr>
-                <w:rFonts w:cs="Calibri"/>
-              </w:rPr>
-              <w:t xml:space="preserve">Szkeleton elkészítése - beadás </w:t>
-            </w:r>
-          </w:p>
-        </w:tc>
-        <w:tc>
-          <w:tcPr>
-            <w:tcW w:w="1484" w:type="dxa"/>
-            <w:tcBorders>
-              <w:top w:val="single" w:sz="4" w:space="0" w:color="BFBFBF"/>
-              <w:left w:val="single" w:sz="4" w:space="0" w:color="BFBFBF"/>
-              <w:bottom w:val="dashed" w:sz="4" w:space="0" w:color="BFBFBF"/>
-              <w:right w:val="single" w:sz="4" w:space="0" w:color="BFBFBF"/>
-            </w:tcBorders>
-            <w:vAlign w:val="center"/>
-          </w:tcPr>
-          <w:p>
-            <w:pPr>
-              <w:spacing w:line="259" w:lineRule="auto"/>
-            </w:pPr>
-            <w:r>
-              <w:rPr>
-                <w:b/>
-                <w:bCs/>
-              </w:rPr>
-              <w:t>20</w:t>
-            </w:r>
-            <w:r>
-              <w:t>/</w:t>
-            </w:r>
-            <w:r>
-              <w:t>20</w:t>
-            </w:r>
-          </w:p>
-        </w:tc>
-        <w:tc>
-          <w:tcPr>
-            <w:tcW w:w="1717" w:type="dxa"/>
-            <w:tcBorders>
-              <w:top w:val="single" w:sz="4" w:space="0" w:color="BFBFBF"/>
-              <w:left w:val="single" w:sz="4" w:space="0" w:color="BFBFBF"/>
-              <w:bottom w:val="dashed" w:sz="4" w:space="0" w:color="BFBFBF"/>
-              <w:right w:val="single" w:sz="4" w:space="0" w:color="BFBFBF"/>
-            </w:tcBorders>
-            <w:vAlign w:val="center"/>
-          </w:tcPr>
-          <w:p>
-            <w:pPr>
-              <w:spacing w:line="259" w:lineRule="auto"/>
-            </w:pPr>
-            <w:r>
-              <w:t>Csia</w:t>
-            </w:r>
-          </w:p>
-        </w:tc>
-      </w:tr>
-      <w:tr>
-        <w:trPr>
-          <w:trHeight w:val="555"/>
-        </w:trPr>
-        <w:tc>
-          <w:tcPr>
-            <w:tcW w:w="1152" w:type="dxa"/>
-            <w:tcBorders>
-              <w:top w:val="dashed" w:sz="4" w:space="0" w:color="BFBFBF"/>
-              <w:left w:val="single" w:sz="6" w:space="0" w:color="BFBFBF"/>
-              <w:bottom w:val="single" w:sz="6" w:space="0" w:color="BFBFBF"/>
-              <w:right w:val="single" w:sz="6" w:space="0" w:color="BFBFBF"/>
-            </w:tcBorders>
-            <w:shd w:val="clear" w:color="auto" w:fill="F2F2F2"/>
-            <w:vAlign w:val="center"/>
-          </w:tcPr>
-          <w:p>
-            <w:pPr>
-              <w:spacing w:line="259" w:lineRule="auto"/>
-              <w:ind w:left="2"/>
-            </w:pPr>
-            <w:r>
-              <w:rPr>
-                <w:rFonts w:ascii="Times New Roman" w:eastAsia="Times New Roman" w:hAnsi="Times New Roman"/>
-                <w:b/>
-              </w:rPr>
-              <w:t xml:space="preserve">ápr. 4. </w:t>
-            </w:r>
-          </w:p>
-        </w:tc>
-        <w:tc>
-          <w:tcPr>
-            <w:tcW w:w="4847" w:type="dxa"/>
-            <w:tcBorders>
-              <w:top w:val="dashed" w:sz="4" w:space="0" w:color="BFBFBF"/>
-              <w:left w:val="single" w:sz="6" w:space="0" w:color="BFBFBF"/>
-              <w:bottom w:val="single" w:sz="6" w:space="0" w:color="BFBFBF"/>
-              <w:right w:val="single" w:sz="6" w:space="0" w:color="BFBFBF"/>
-            </w:tcBorders>
-            <w:shd w:val="clear" w:color="auto" w:fill="F2F2F2"/>
-            <w:vAlign w:val="center"/>
-          </w:tcPr>
-          <w:p>
-            <w:pPr>
-              <w:spacing w:line="259" w:lineRule="auto"/>
-              <w:rPr>
-                <w:rFonts w:cs="Calibri"/>
-              </w:rPr>
-            </w:pPr>
-            <w:r>
-              <w:rPr>
-                <w:rFonts w:cs="Calibri"/>
-              </w:rPr>
-              <w:t>Prototípus koncepciója – beadás</w:t>
-            </w:r>
-          </w:p>
-          <w:p>
-            <w:pPr>
-              <w:spacing w:line="259" w:lineRule="auto"/>
-              <w:rPr>
-                <w:rFonts w:cs="Calibri"/>
-              </w:rPr>
-            </w:pPr>
-            <w:r>
-              <w:rPr>
-                <w:rFonts w:cs="Calibri"/>
-              </w:rPr>
-              <w:t>Szkeleton bemutatás</w:t>
-            </w:r>
-          </w:p>
-        </w:tc>
-        <w:tc>
-          <w:tcPr>
-            <w:tcW w:w="1484" w:type="dxa"/>
-            <w:tcBorders>
-              <w:top w:val="dashed" w:sz="4" w:space="0" w:color="BFBFBF"/>
-              <w:left w:val="single" w:sz="6" w:space="0" w:color="BFBFBF"/>
-              <w:bottom w:val="single" w:sz="6" w:space="0" w:color="BFBFBF"/>
-              <w:right w:val="single" w:sz="6" w:space="0" w:color="BFBFBF"/>
-            </w:tcBorders>
-            <w:shd w:val="clear" w:color="auto" w:fill="F2F2F2"/>
-            <w:vAlign w:val="center"/>
-          </w:tcPr>
-          <w:p>
-            <w:pPr>
-              <w:spacing w:line="259" w:lineRule="auto"/>
-            </w:pPr>
-            <w:r>
-              <w:rPr>
-                <w:b/>
-                <w:bCs/>
-              </w:rPr>
-              <w:t>14</w:t>
-            </w:r>
-            <w:r>
-              <w:t>/</w:t>
-            </w:r>
-            <w:r>
-              <w:t>20</w:t>
-            </w:r>
-          </w:p>
-        </w:tc>
-        <w:tc>
-          <w:tcPr>
-            <w:tcW w:w="1717" w:type="dxa"/>
-            <w:tcBorders>
-              <w:top w:val="dashed" w:sz="4" w:space="0" w:color="BFBFBF"/>
-              <w:left w:val="single" w:sz="6" w:space="0" w:color="BFBFBF"/>
-              <w:bottom w:val="single" w:sz="6" w:space="0" w:color="BFBFBF"/>
-              <w:right w:val="single" w:sz="6" w:space="0" w:color="BFBFBF"/>
-            </w:tcBorders>
-            <w:shd w:val="clear" w:color="auto" w:fill="F2F2F2"/>
-            <w:vAlign w:val="center"/>
-          </w:tcPr>
-          <w:p>
-            <w:pPr>
-              <w:spacing w:line="259" w:lineRule="auto"/>
-            </w:pPr>
-            <w:r>
-              <w:t>Alpek</w:t>
-            </w:r>
-          </w:p>
-        </w:tc>
-      </w:tr>
-      <w:tr>
-        <w:trPr>
-          <w:trHeight w:val="555"/>
-        </w:trPr>
-        <w:tc>
-          <w:tcPr>
-            <w:tcW w:w="1152" w:type="dxa"/>
-            <w:tcBorders>
-              <w:top w:val="single" w:sz="6" w:space="0" w:color="BFBFBF"/>
-              <w:left w:val="single" w:sz="6" w:space="0" w:color="BFBFBF"/>
-              <w:bottom w:val="single" w:sz="6" w:space="0" w:color="BFBFBF"/>
-              <w:right w:val="single" w:sz="6" w:space="0" w:color="BFBFBF"/>
-            </w:tcBorders>
-            <w:vAlign w:val="center"/>
-          </w:tcPr>
-          <w:p>
-            <w:pPr>
-              <w:spacing w:line="259" w:lineRule="auto"/>
-              <w:ind w:left="2"/>
-            </w:pPr>
-            <w:r>
-              <w:rPr>
-                <w:rFonts w:ascii="Times New Roman" w:eastAsia="Times New Roman" w:hAnsi="Times New Roman"/>
-                <w:b/>
-              </w:rPr>
-              <w:t xml:space="preserve">ápr. 11. </w:t>
-            </w:r>
-          </w:p>
-        </w:tc>
-        <w:tc>
-          <w:tcPr>
-            <w:tcW w:w="4847" w:type="dxa"/>
-            <w:tcBorders>
-              <w:top w:val="single" w:sz="6" w:space="0" w:color="BFBFBF"/>
-              <w:left w:val="single" w:sz="6" w:space="0" w:color="BFBFBF"/>
-              <w:bottom w:val="single" w:sz="6" w:space="0" w:color="BFBFBF"/>
-              <w:right w:val="single" w:sz="6" w:space="0" w:color="BFBFBF"/>
-            </w:tcBorders>
-            <w:vAlign w:val="center"/>
-          </w:tcPr>
-          <w:p>
-            <w:pPr>
-              <w:spacing w:line="259" w:lineRule="auto"/>
-              <w:rPr>
-                <w:rFonts w:cs="Calibri"/>
-              </w:rPr>
-            </w:pPr>
-            <w:r>
-              <w:rPr>
-                <w:rFonts w:cs="Calibri"/>
-              </w:rPr>
-              <w:t xml:space="preserve">Részletes tervek - beadás </w:t>
-            </w:r>
-          </w:p>
-        </w:tc>
-        <w:tc>
-          <w:tcPr>
-            <w:tcW w:w="1484" w:type="dxa"/>
-            <w:tcBorders>
-              <w:top w:val="single" w:sz="6" w:space="0" w:color="BFBFBF"/>
-              <w:left w:val="single" w:sz="6" w:space="0" w:color="BFBFBF"/>
-              <w:bottom w:val="single" w:sz="6" w:space="0" w:color="BFBFBF"/>
-              <w:right w:val="single" w:sz="6" w:space="0" w:color="BFBFBF"/>
-            </w:tcBorders>
-            <w:vAlign w:val="center"/>
-          </w:tcPr>
-          <w:p>
-            <w:pPr>
-              <w:spacing w:line="259" w:lineRule="auto"/>
-            </w:pPr>
-            <w:r>
-              <w:rPr>
-                <w:b/>
-                <w:bCs/>
-              </w:rPr>
-              <w:t>36</w:t>
-            </w:r>
-            <w:r>
-              <w:t>/</w:t>
-            </w:r>
-            <w:r>
-              <w:t>45</w:t>
-            </w:r>
-          </w:p>
-        </w:tc>
-        <w:tc>
-          <w:tcPr>
-            <w:tcW w:w="1717" w:type="dxa"/>
-            <w:tcBorders>
-              <w:top w:val="single" w:sz="6" w:space="0" w:color="BFBFBF"/>
-              <w:left w:val="single" w:sz="6" w:space="0" w:color="BFBFBF"/>
-              <w:bottom w:val="single" w:sz="6" w:space="0" w:color="BFBFBF"/>
-              <w:right w:val="single" w:sz="6" w:space="0" w:color="BFBFBF"/>
-            </w:tcBorders>
-            <w:vAlign w:val="center"/>
-          </w:tcPr>
-          <w:p>
-            <w:pPr>
-              <w:spacing w:line="259" w:lineRule="auto"/>
-            </w:pPr>
-            <w:r>
-              <w:t>Marton</w:t>
-            </w:r>
-          </w:p>
-        </w:tc>
-      </w:tr>
-      <w:tr>
-        <w:trPr>
-          <w:trHeight w:val="555"/>
-        </w:trPr>
-        <w:tc>
-          <w:tcPr>
-            <w:tcW w:w="1152" w:type="dxa"/>
-            <w:tcBorders>
-              <w:top w:val="single" w:sz="6" w:space="0" w:color="BFBFBF"/>
-              <w:left w:val="single" w:sz="6" w:space="0" w:color="BFBFBF"/>
-              <w:bottom w:val="dashed" w:sz="4" w:space="0" w:color="BFBFBF"/>
-              <w:right w:val="single" w:sz="6" w:space="0" w:color="BFBFBF"/>
-            </w:tcBorders>
-            <w:shd w:val="clear" w:color="auto" w:fill="F2F2F2"/>
-            <w:vAlign w:val="center"/>
-          </w:tcPr>
-          <w:p>
-            <w:pPr>
-              <w:spacing w:line="259" w:lineRule="auto"/>
-              <w:ind w:left="2"/>
-            </w:pPr>
-            <w:r>
-              <w:rPr>
-                <w:rFonts w:ascii="Times New Roman" w:eastAsia="Times New Roman" w:hAnsi="Times New Roman"/>
-                <w:b/>
-              </w:rPr>
-              <w:t xml:space="preserve">ápr. 25. </w:t>
-            </w:r>
-          </w:p>
-        </w:tc>
-        <w:tc>
-          <w:tcPr>
-            <w:tcW w:w="4847" w:type="dxa"/>
-            <w:tcBorders>
-              <w:top w:val="single" w:sz="6" w:space="0" w:color="BFBFBF"/>
-              <w:left w:val="single" w:sz="6" w:space="0" w:color="BFBFBF"/>
-              <w:bottom w:val="dashed" w:sz="4" w:space="0" w:color="BFBFBF"/>
-              <w:right w:val="single" w:sz="6" w:space="0" w:color="BFBFBF"/>
-            </w:tcBorders>
-            <w:shd w:val="clear" w:color="auto" w:fill="F2F2F2"/>
-            <w:vAlign w:val="center"/>
-          </w:tcPr>
-          <w:p>
-            <w:pPr>
-              <w:spacing w:line="259" w:lineRule="auto"/>
-              <w:rPr>
-                <w:rFonts w:cs="Calibri"/>
-              </w:rPr>
-            </w:pPr>
-            <w:r>
-              <w:rPr>
-                <w:rFonts w:cs="Calibri"/>
-              </w:rPr>
-              <w:t xml:space="preserve">Prototípus készítése, tesztelése </w:t>
-            </w:r>
-          </w:p>
-        </w:tc>
-        <w:tc>
-          <w:tcPr>
-            <w:tcW w:w="1484" w:type="dxa"/>
-            <w:tcBorders>
-              <w:top w:val="single" w:sz="6" w:space="0" w:color="BFBFBF"/>
-              <w:left w:val="single" w:sz="6" w:space="0" w:color="BFBFBF"/>
-              <w:bottom w:val="dashed" w:sz="4" w:space="0" w:color="BFBFBF"/>
-              <w:right w:val="single" w:sz="6" w:space="0" w:color="BFBFBF"/>
-            </w:tcBorders>
-            <w:shd w:val="clear" w:color="auto" w:fill="F2F2F2"/>
-            <w:vAlign w:val="center"/>
-          </w:tcPr>
-          <w:p>
-            <w:pPr>
-              <w:spacing w:line="259" w:lineRule="auto"/>
-            </w:pPr>
-            <w:r>
-              <w:rPr>
-                <w:b/>
-                <w:bCs/>
-              </w:rPr>
-              <w:t>24</w:t>
-            </w:r>
-            <w:r>
-              <w:t>/</w:t>
-            </w:r>
-            <w:r>
-              <w:t>35</w:t>
-            </w:r>
-          </w:p>
-        </w:tc>
-        <w:tc>
-          <w:tcPr>
-            <w:tcW w:w="1717" w:type="dxa"/>
-            <w:tcBorders>
-              <w:top w:val="single" w:sz="6" w:space="0" w:color="BFBFBF"/>
-              <w:left w:val="single" w:sz="6" w:space="0" w:color="BFBFBF"/>
-              <w:bottom w:val="dashed" w:sz="4" w:space="0" w:color="BFBFBF"/>
-              <w:right w:val="single" w:sz="6" w:space="0" w:color="BFBFBF"/>
-            </w:tcBorders>
-            <w:shd w:val="clear" w:color="auto" w:fill="F2F2F2"/>
-            <w:vAlign w:val="center"/>
-          </w:tcPr>
-          <w:p>
-            <w:pPr>
-              <w:spacing w:line="259" w:lineRule="auto"/>
-            </w:pPr>
-            <w:r>
-              <w:t>Litavecz</w:t>
-            </w:r>
-          </w:p>
-        </w:tc>
-      </w:tr>
-      <w:tr>
-        <w:trPr>
-          <w:trHeight w:val="886"/>
-        </w:trPr>
-        <w:tc>
-          <w:tcPr>
-            <w:tcW w:w="1152" w:type="dxa"/>
-            <w:tcBorders>
-              <w:top w:val="dashed" w:sz="4" w:space="0" w:color="BFBFBF"/>
-              <w:left w:val="single" w:sz="6" w:space="0" w:color="BFBFBF"/>
-              <w:bottom w:val="single" w:sz="6" w:space="0" w:color="BFBFBF"/>
-              <w:right w:val="single" w:sz="6" w:space="0" w:color="BFBFBF"/>
-            </w:tcBorders>
-            <w:vAlign w:val="center"/>
-          </w:tcPr>
-          <w:p>
-            <w:pPr>
-              <w:spacing w:line="259" w:lineRule="auto"/>
-              <w:ind w:left="2"/>
-            </w:pPr>
-            <w:r>
-              <w:rPr>
-                <w:rFonts w:ascii="Times New Roman" w:eastAsia="Times New Roman" w:hAnsi="Times New Roman"/>
-                <w:b/>
-              </w:rPr>
-              <w:t xml:space="preserve">máj. 2. </w:t>
-            </w:r>
-          </w:p>
-        </w:tc>
-        <w:tc>
-          <w:tcPr>
-            <w:tcW w:w="4847" w:type="dxa"/>
-            <w:tcBorders>
-              <w:top w:val="dashed" w:sz="4" w:space="0" w:color="BFBFBF"/>
-              <w:left w:val="single" w:sz="6" w:space="0" w:color="BFBFBF"/>
-              <w:bottom w:val="single" w:sz="6" w:space="0" w:color="BFBFBF"/>
-              <w:right w:val="single" w:sz="6" w:space="0" w:color="BFBFBF"/>
-            </w:tcBorders>
-            <w:vAlign w:val="center"/>
-          </w:tcPr>
-          <w:p>
-            <w:pPr>
-              <w:spacing w:line="259" w:lineRule="auto"/>
-              <w:rPr>
-                <w:rFonts w:cs="Calibri"/>
-              </w:rPr>
-            </w:pPr>
-            <w:r>
-              <w:rPr>
-                <w:rFonts w:cs="Calibri"/>
-              </w:rPr>
-              <w:t>Grafikus változat tervei – beadás</w:t>
-            </w:r>
-          </w:p>
-          <w:p>
-            <w:pPr>
-              <w:spacing w:line="259" w:lineRule="auto"/>
-              <w:rPr>
-                <w:rFonts w:cs="Calibri"/>
-              </w:rPr>
-            </w:pPr>
-            <w:r>
-              <w:rPr>
-                <w:rFonts w:cs="Calibri"/>
-              </w:rPr>
-              <w:t xml:space="preserve">Prototípus - beadás és a forráskód, a tesztbemenetek és az elvárt kimenetek herculesre való feltöltése </w:t>
-            </w:r>
-          </w:p>
-        </w:tc>
-        <w:tc>
-          <w:tcPr>
-            <w:tcW w:w="1484" w:type="dxa"/>
-            <w:tcBorders>
-              <w:top w:val="dashed" w:sz="4" w:space="0" w:color="BFBFBF"/>
-              <w:left w:val="single" w:sz="6" w:space="0" w:color="BFBFBF"/>
-              <w:bottom w:val="single" w:sz="6" w:space="0" w:color="BFBFBF"/>
-              <w:right w:val="single" w:sz="6" w:space="0" w:color="BFBFBF"/>
-            </w:tcBorders>
-            <w:vAlign w:val="center"/>
-          </w:tcPr>
-          <w:p>
-            <w:pPr>
-              <w:spacing w:line="259" w:lineRule="auto"/>
-            </w:pPr>
-            <w:r>
-              <w:rPr>
-                <w:b/>
-                <w:bCs/>
-              </w:rPr>
-              <w:t>11.2</w:t>
-            </w:r>
-            <w:r>
-              <w:t>/</w:t>
-            </w:r>
-            <w:r>
-              <w:t>30</w:t>
-            </w:r>
-          </w:p>
-        </w:tc>
-        <w:tc>
-          <w:tcPr>
-            <w:tcW w:w="1717" w:type="dxa"/>
-            <w:tcBorders>
-              <w:top w:val="dashed" w:sz="4" w:space="0" w:color="BFBFBF"/>
-              <w:left w:val="single" w:sz="6" w:space="0" w:color="BFBFBF"/>
-              <w:bottom w:val="single" w:sz="6" w:space="0" w:color="BFBFBF"/>
-              <w:right w:val="single" w:sz="6" w:space="0" w:color="BFBFBF"/>
-            </w:tcBorders>
-            <w:vAlign w:val="center"/>
-          </w:tcPr>
-          <w:p>
-            <w:pPr>
-              <w:spacing w:line="259" w:lineRule="auto"/>
-            </w:pPr>
-            <w:r>
-              <w:t>Ruskó</w:t>
-            </w:r>
-          </w:p>
-        </w:tc>
-      </w:tr>
-      <w:tr>
-        <w:trPr>
-          <w:trHeight w:val="555"/>
-        </w:trPr>
-        <w:tc>
-          <w:tcPr>
-            <w:tcW w:w="1152" w:type="dxa"/>
-            <w:tcBorders>
-              <w:top w:val="single" w:sz="6" w:space="0" w:color="BFBFBF"/>
-              <w:left w:val="single" w:sz="6" w:space="0" w:color="BFBFBF"/>
-              <w:bottom w:val="single" w:sz="6" w:space="0" w:color="BFBFBF"/>
-              <w:right w:val="single" w:sz="6" w:space="0" w:color="BFBFBF"/>
-            </w:tcBorders>
-            <w:shd w:val="clear" w:color="auto" w:fill="F2F2F2"/>
-            <w:vAlign w:val="center"/>
-          </w:tcPr>
-          <w:p>
-            <w:pPr>
-              <w:spacing w:line="259" w:lineRule="auto"/>
-              <w:ind w:left="2"/>
-            </w:pPr>
-            <w:r>
-              <w:rPr>
-                <w:rFonts w:ascii="Times New Roman" w:eastAsia="Times New Roman" w:hAnsi="Times New Roman"/>
-                <w:b/>
-              </w:rPr>
-              <w:t xml:space="preserve">máj. 16. </w:t>
-            </w:r>
-          </w:p>
-        </w:tc>
-        <w:tc>
-          <w:tcPr>
-            <w:tcW w:w="4847" w:type="dxa"/>
-            <w:tcBorders>
-              <w:top w:val="single" w:sz="6" w:space="0" w:color="BFBFBF"/>
-              <w:left w:val="single" w:sz="6" w:space="0" w:color="BFBFBF"/>
-              <w:bottom w:val="single" w:sz="6" w:space="0" w:color="BFBFBF"/>
-              <w:right w:val="single" w:sz="6" w:space="0" w:color="BFBFBF"/>
-            </w:tcBorders>
-            <w:shd w:val="clear" w:color="auto" w:fill="F2F2F2"/>
-            <w:vAlign w:val="center"/>
-          </w:tcPr>
-          <w:p>
-            <w:pPr>
-              <w:spacing w:line="259" w:lineRule="auto"/>
-              <w:rPr>
-                <w:rFonts w:cs="Calibri"/>
-              </w:rPr>
-            </w:pPr>
-            <w:r>
-              <w:rPr>
-                <w:rFonts w:cs="Calibri"/>
-              </w:rPr>
-              <w:t xml:space="preserve">Grafikus változat készítése </w:t>
-            </w:r>
-          </w:p>
-        </w:tc>
-        <w:tc>
-          <w:tcPr>
-            <w:tcW w:w="1484" w:type="dxa"/>
-            <w:tcBorders>
-              <w:top w:val="single" w:sz="6" w:space="0" w:color="BFBFBF"/>
-              <w:left w:val="single" w:sz="6" w:space="0" w:color="BFBFBF"/>
-              <w:bottom w:val="single" w:sz="6" w:space="0" w:color="BFBFBF"/>
-              <w:right w:val="single" w:sz="6" w:space="0" w:color="BFBFBF"/>
-            </w:tcBorders>
-            <w:shd w:val="clear" w:color="auto" w:fill="F2F2F2"/>
-            <w:vAlign w:val="center"/>
-          </w:tcPr>
-          <w:p>
-            <w:pPr>
-              <w:spacing w:line="259" w:lineRule="auto"/>
-            </w:pPr>
-            <w:r>
-              <w:t>/</w:t>
-            </w:r>
-            <w:r>
-              <w:t>40</w:t>
-            </w:r>
-          </w:p>
-        </w:tc>
-        <w:tc>
-          <w:tcPr>
-            <w:tcW w:w="1717" w:type="dxa"/>
-            <w:tcBorders>
-              <w:top w:val="single" w:sz="6" w:space="0" w:color="BFBFBF"/>
-              <w:left w:val="single" w:sz="6" w:space="0" w:color="BFBFBF"/>
-              <w:bottom w:val="single" w:sz="6" w:space="0" w:color="BFBFBF"/>
-              <w:right w:val="single" w:sz="6" w:space="0" w:color="BFBFBF"/>
-            </w:tcBorders>
-            <w:shd w:val="clear" w:color="auto" w:fill="F2F2F2"/>
-            <w:vAlign w:val="center"/>
-          </w:tcPr>
-          <w:p>
-            <w:pPr>
-              <w:spacing w:line="259" w:lineRule="auto"/>
-            </w:pPr>
-            <w:r>
-              <w:t>Csia</w:t>
-            </w:r>
-          </w:p>
-        </w:tc>
-      </w:tr>
-      <w:tr>
-        <w:trPr>
-          <w:trHeight w:val="557"/>
-        </w:trPr>
-        <w:tc>
-          <w:tcPr>
-            <w:tcW w:w="1152" w:type="dxa"/>
-            <w:tcBorders>
-              <w:top w:val="single" w:sz="6" w:space="0" w:color="BFBFBF"/>
-              <w:left w:val="single" w:sz="6" w:space="0" w:color="BFBFBF"/>
-              <w:bottom w:val="single" w:sz="6" w:space="0" w:color="BFBFBF"/>
-              <w:right w:val="single" w:sz="6" w:space="0" w:color="BFBFBF"/>
-            </w:tcBorders>
-            <w:vAlign w:val="center"/>
-          </w:tcPr>
-          <w:p>
-            <w:pPr>
-              <w:spacing w:line="259" w:lineRule="auto"/>
-              <w:ind w:left="2"/>
-            </w:pPr>
-            <w:r>
-              <w:rPr>
-                <w:rFonts w:ascii="Times New Roman" w:eastAsia="Times New Roman" w:hAnsi="Times New Roman"/>
-                <w:b/>
-              </w:rPr>
-              <w:t xml:space="preserve">máj. 18. </w:t>
-            </w:r>
-          </w:p>
-        </w:tc>
-        <w:tc>
-          <w:tcPr>
-            <w:tcW w:w="4847" w:type="dxa"/>
-            <w:tcBorders>
-              <w:top w:val="single" w:sz="6" w:space="0" w:color="BFBFBF"/>
-              <w:left w:val="single" w:sz="6" w:space="0" w:color="BFBFBF"/>
-              <w:bottom w:val="single" w:sz="6" w:space="0" w:color="BFBFBF"/>
-              <w:right w:val="single" w:sz="6" w:space="0" w:color="BFBFBF"/>
-            </w:tcBorders>
-            <w:vAlign w:val="center"/>
-          </w:tcPr>
-          <w:p>
-            <w:pPr>
-              <w:spacing w:line="259" w:lineRule="auto"/>
-              <w:rPr>
-                <w:rFonts w:cs="Calibri"/>
-              </w:rPr>
-            </w:pPr>
-            <w:r>
-              <w:rPr>
-                <w:rFonts w:cs="Calibri"/>
-              </w:rPr>
-              <w:t>Egységes dokumentáció - beadás és bemutatás</w:t>
-            </w:r>
-          </w:p>
-          <w:p>
-            <w:pPr>
-              <w:spacing w:line="259" w:lineRule="auto"/>
-              <w:rPr>
-                <w:rFonts w:cs="Calibri"/>
-              </w:rPr>
-            </w:pPr>
-            <w:r>
-              <w:rPr>
-                <w:rFonts w:cs="Calibri"/>
-              </w:rPr>
-              <w:t>Grafikus változat - beadás és a forráskód herculesre való feltöltése, és teljes házi bemutatás</w:t>
-            </w:r>
-          </w:p>
-        </w:tc>
-        <w:tc>
-          <w:tcPr>
-            <w:tcW w:w="1484" w:type="dxa"/>
-            <w:tcBorders>
-              <w:top w:val="single" w:sz="6" w:space="0" w:color="BFBFBF"/>
-              <w:left w:val="single" w:sz="6" w:space="0" w:color="BFBFBF"/>
-              <w:bottom w:val="single" w:sz="6" w:space="0" w:color="BFBFBF"/>
-              <w:right w:val="single" w:sz="6" w:space="0" w:color="BFBFBF"/>
-            </w:tcBorders>
-            <w:vAlign w:val="center"/>
-          </w:tcPr>
-          <w:p>
-            <w:pPr>
-              <w:spacing w:line="259" w:lineRule="auto"/>
-            </w:pPr>
-            <w:r>
-              <w:t>/</w:t>
-            </w:r>
-            <w:r>
-              <w:t>30</w:t>
-            </w:r>
-          </w:p>
-        </w:tc>
-        <w:tc>
-          <w:tcPr>
-            <w:tcW w:w="1717" w:type="dxa"/>
-            <w:tcBorders>
-              <w:top w:val="single" w:sz="6" w:space="0" w:color="BFBFBF"/>
-              <w:left w:val="single" w:sz="6" w:space="0" w:color="BFBFBF"/>
-              <w:bottom w:val="single" w:sz="6" w:space="0" w:color="BFBFBF"/>
-              <w:right w:val="single" w:sz="6" w:space="0" w:color="BFBFBF"/>
-            </w:tcBorders>
-            <w:vAlign w:val="center"/>
-          </w:tcPr>
-          <w:p>
-            <w:pPr>
-              <w:spacing w:line="259" w:lineRule="auto"/>
-            </w:pPr>
-            <w:r>
-              <w:t>Alpek</w:t>
-            </w:r>
-          </w:p>
-        </w:tc>
-      </w:tr>
-    </w:tbl>
-    <w:p>
-      <w:pPr>
-        <w:autoSpaceDE/>
-        <w:autoSpaceDN/>
-        <w:rPr>
-          <w:rFonts w:ascii="Arial" w:eastAsia="Arial" w:hAnsi="Arial" w:cs="Arial"/>
-          <w:b/>
-          <w:i/>
-          <w:color w:val="000000"/>
-          <w:sz w:val="28"/>
-          <w:szCs w:val="22"/>
-          <w:lang w:eastAsia="hu-HU"/>
         </w:rPr>
       </w:pPr>
     </w:p>
@@ -3461,7 +2124,7 @@
             <w:sz w:val="24"/>
             <w:szCs w:val="24"/>
           </w:rPr>
-          <w:t>2022-05-09</w:t>
+          <w:t>2022-05-18</w:t>
         </w:r>
         <w:r>
           <w:rPr>
@@ -3555,8 +2218,13 @@
       <w:r>
         <w:t xml:space="preserve"> </w:t>
       </w:r>
+      <w:proofErr w:type="spellStart"/>
       <w:r>
-        <w:t xml:space="preserve">Ruskó a </w:t>
+        <w:t>Ruskó</w:t>
+      </w:r>
+      <w:proofErr w:type="spellEnd"/>
+      <w:r>
+        <w:t xml:space="preserve"> a </w:t>
       </w:r>
       <w:r>
         <w:t>7</w:t>
@@ -3624,6 +2292,7 @@
       </w:rPr>
       <w:tab/>
     </w:r>
+    <w:proofErr w:type="spellStart"/>
     <w:r>
       <w:rPr>
         <w:i/>
@@ -3633,6 +2302,7 @@
       </w:rPr>
       <w:t>Zeta</w:t>
     </w:r>
+    <w:proofErr w:type="spellEnd"/>
   </w:p>
 </w:hdr>
 </file>

</xml_diff>

<commit_message>
Merging together the new pdf-s.
</commit_message>
<xml_diff>
--- a/Projlab-ZETA-40-hf14.docx
+++ b/Projlab-ZETA-40-hf14.docx
@@ -4,741 +4,6 @@
   <w:body>
     <w:p>
       <w:pPr>
-        <w:jc w:val="center"/>
-        <w:rPr>
-          <w:noProof/>
-          <w:sz w:val="24"/>
-          <w:szCs w:val="24"/>
-        </w:rPr>
-      </w:pPr>
-      <w:bookmarkStart w:id="0" w:name="_Hlk96965295"/>
-    </w:p>
-    <w:p>
-      <w:pPr>
-        <w:jc w:val="center"/>
-        <w:rPr>
-          <w:noProof/>
-          <w:sz w:val="24"/>
-          <w:szCs w:val="24"/>
-        </w:rPr>
-      </w:pPr>
-    </w:p>
-    <w:p>
-      <w:pPr>
-        <w:jc w:val="center"/>
-        <w:rPr>
-          <w:noProof/>
-          <w:sz w:val="24"/>
-          <w:szCs w:val="24"/>
-        </w:rPr>
-      </w:pPr>
-    </w:p>
-    <w:p>
-      <w:pPr>
-        <w:jc w:val="center"/>
-        <w:rPr>
-          <w:noProof/>
-          <w:sz w:val="24"/>
-          <w:szCs w:val="24"/>
-        </w:rPr>
-      </w:pPr>
-    </w:p>
-    <w:p>
-      <w:pPr>
-        <w:jc w:val="center"/>
-        <w:rPr>
-          <w:noProof/>
-          <w:sz w:val="24"/>
-          <w:szCs w:val="24"/>
-        </w:rPr>
-      </w:pPr>
-    </w:p>
-    <w:p>
-      <w:pPr>
-        <w:jc w:val="center"/>
-        <w:rPr>
-          <w:noProof/>
-          <w:sz w:val="24"/>
-          <w:szCs w:val="24"/>
-        </w:rPr>
-      </w:pPr>
-    </w:p>
-    <w:p>
-      <w:pPr>
-        <w:jc w:val="center"/>
-        <w:rPr>
-          <w:b/>
-          <w:bCs/>
-          <w:sz w:val="52"/>
-          <w:szCs w:val="52"/>
-        </w:rPr>
-      </w:pPr>
-      <w:r>
-        <w:rPr>
-          <w:b/>
-          <w:bCs/>
-          <w:sz w:val="52"/>
-          <w:szCs w:val="52"/>
-        </w:rPr>
-        <w:t>ÖSSZEFOGLALÁS</w:t>
-      </w:r>
-    </w:p>
-    <w:p>
-      <w:pPr>
-        <w:jc w:val="center"/>
-      </w:pPr>
-    </w:p>
-    <w:p>
-      <w:pPr>
-        <w:jc w:val="center"/>
-      </w:pPr>
-    </w:p>
-    <w:p>
-      <w:pPr>
-        <w:jc w:val="center"/>
-        <w:rPr>
-          <w:sz w:val="44"/>
-          <w:szCs w:val="44"/>
-        </w:rPr>
-      </w:pPr>
-      <w:r>
-        <w:rPr>
-          <w:sz w:val="44"/>
-          <w:szCs w:val="44"/>
-        </w:rPr>
-        <w:t>40</w:t>
-      </w:r>
-      <w:r>
-        <w:rPr>
-          <w:sz w:val="44"/>
-          <w:szCs w:val="44"/>
-        </w:rPr>
-        <w:t xml:space="preserve"> – </w:t>
-      </w:r>
-      <w:r>
-        <w:rPr>
-          <w:sz w:val="44"/>
-          <w:szCs w:val="44"/>
-        </w:rPr>
-        <w:t>ZETA</w:t>
-      </w:r>
-    </w:p>
-    <w:p>
-      <w:pPr>
-        <w:jc w:val="center"/>
-      </w:pPr>
-    </w:p>
-    <w:p>
-      <w:pPr>
-        <w:jc w:val="center"/>
-      </w:pPr>
-    </w:p>
-    <w:p>
-      <w:pPr>
-        <w:jc w:val="center"/>
-        <w:rPr>
-          <w:sz w:val="28"/>
-          <w:szCs w:val="28"/>
-        </w:rPr>
-      </w:pPr>
-      <w:r>
-        <w:rPr>
-          <w:sz w:val="28"/>
-          <w:szCs w:val="28"/>
-        </w:rPr>
-        <w:t>Konzulens:</w:t>
-      </w:r>
-    </w:p>
-    <w:p>
-      <w:pPr>
-        <w:jc w:val="center"/>
-        <w:rPr>
-          <w:sz w:val="44"/>
-          <w:szCs w:val="44"/>
-        </w:rPr>
-      </w:pPr>
-      <w:r>
-        <w:rPr>
-          <w:sz w:val="44"/>
-          <w:szCs w:val="44"/>
-        </w:rPr>
-        <w:t>KOVÁCS BOLDIZSÁR</w:t>
-      </w:r>
-    </w:p>
-    <w:p>
-      <w:pPr>
-        <w:jc w:val="center"/>
-        <w:rPr>
-          <w:sz w:val="44"/>
-          <w:szCs w:val="44"/>
-        </w:rPr>
-      </w:pPr>
-    </w:p>
-    <w:p>
-      <w:pPr>
-        <w:jc w:val="center"/>
-        <w:rPr>
-          <w:sz w:val="44"/>
-          <w:szCs w:val="44"/>
-        </w:rPr>
-      </w:pPr>
-    </w:p>
-    <w:p>
-      <w:pPr>
-        <w:jc w:val="center"/>
-        <w:rPr>
-          <w:sz w:val="44"/>
-          <w:szCs w:val="44"/>
-        </w:rPr>
-      </w:pPr>
-    </w:p>
-    <w:p>
-      <w:pPr>
-        <w:jc w:val="center"/>
-        <w:rPr>
-          <w:sz w:val="44"/>
-          <w:szCs w:val="44"/>
-        </w:rPr>
-      </w:pPr>
-    </w:p>
-    <w:p>
-      <w:pPr>
-        <w:jc w:val="center"/>
-        <w:rPr>
-          <w:sz w:val="44"/>
-          <w:szCs w:val="44"/>
-        </w:rPr>
-      </w:pPr>
-    </w:p>
-    <w:p>
-      <w:pPr>
-        <w:jc w:val="center"/>
-        <w:rPr>
-          <w:sz w:val="44"/>
-          <w:szCs w:val="44"/>
-        </w:rPr>
-      </w:pPr>
-    </w:p>
-    <w:p>
-      <w:pPr>
-        <w:jc w:val="center"/>
-        <w:rPr>
-          <w:sz w:val="44"/>
-          <w:szCs w:val="44"/>
-        </w:rPr>
-      </w:pPr>
-    </w:p>
-    <w:p>
-      <w:pPr>
-        <w:jc w:val="center"/>
-        <w:rPr>
-          <w:sz w:val="44"/>
-          <w:szCs w:val="44"/>
-        </w:rPr>
-      </w:pPr>
-    </w:p>
-    <w:p>
-      <w:pPr>
-        <w:jc w:val="center"/>
-        <w:rPr>
-          <w:sz w:val="44"/>
-          <w:szCs w:val="44"/>
-        </w:rPr>
-      </w:pPr>
-    </w:p>
-    <w:p>
-      <w:pPr>
-        <w:jc w:val="center"/>
-        <w:rPr>
-          <w:sz w:val="44"/>
-          <w:szCs w:val="44"/>
-        </w:rPr>
-      </w:pPr>
-    </w:p>
-    <w:p>
-      <w:pPr>
-        <w:jc w:val="center"/>
-        <w:rPr>
-          <w:sz w:val="44"/>
-          <w:szCs w:val="44"/>
-        </w:rPr>
-      </w:pPr>
-    </w:p>
-    <w:p>
-      <w:pPr>
-        <w:jc w:val="center"/>
-        <w:rPr>
-          <w:sz w:val="44"/>
-          <w:szCs w:val="44"/>
-        </w:rPr>
-      </w:pPr>
-    </w:p>
-    <w:p>
-      <w:pPr>
-        <w:spacing w:after="120"/>
-        <w:rPr>
-          <w:sz w:val="32"/>
-          <w:szCs w:val="32"/>
-        </w:rPr>
-      </w:pPr>
-      <w:r>
-        <w:rPr>
-          <w:sz w:val="32"/>
-          <w:szCs w:val="32"/>
-        </w:rPr>
-        <w:t>Csapattagok</w:t>
-      </w:r>
-    </w:p>
-    <w:tbl>
-      <w:tblPr>
-        <w:tblW w:w="0" w:type="auto"/>
-        <w:tblLayout w:type="fixed"/>
-        <w:tblCellMar>
-          <w:left w:w="70" w:type="dxa"/>
-          <w:right w:w="70" w:type="dxa"/>
-        </w:tblCellMar>
-        <w:tblLook w:val="0000" w:firstRow="0" w:lastRow="0" w:firstColumn="0" w:lastColumn="0" w:noHBand="0" w:noVBand="0"/>
-      </w:tblPr>
-      <w:tblGrid>
-        <w:gridCol w:w="2622"/>
-        <w:gridCol w:w="1418"/>
-        <w:gridCol w:w="4253"/>
-      </w:tblGrid>
-      <w:tr>
-        <w:tc>
-          <w:tcPr>
-            <w:tcW w:w="2622" w:type="dxa"/>
-            <w:tcBorders>
-              <w:top w:val="nil"/>
-              <w:left w:val="nil"/>
-              <w:bottom w:val="nil"/>
-              <w:right w:val="nil"/>
-            </w:tcBorders>
-          </w:tcPr>
-          <w:p>
-            <w:pPr>
-              <w:rPr>
-                <w:sz w:val="24"/>
-                <w:szCs w:val="24"/>
-              </w:rPr>
-            </w:pPr>
-            <w:proofErr w:type="spellStart"/>
-            <w:r>
-              <w:rPr>
-                <w:sz w:val="24"/>
-                <w:szCs w:val="24"/>
-              </w:rPr>
-              <w:t>Alpek</w:t>
-            </w:r>
-            <w:proofErr w:type="spellEnd"/>
-            <w:r>
-              <w:rPr>
-                <w:sz w:val="24"/>
-                <w:szCs w:val="24"/>
-              </w:rPr>
-              <w:t xml:space="preserve"> Dávid Zsolt</w:t>
-            </w:r>
-          </w:p>
-        </w:tc>
-        <w:tc>
-          <w:tcPr>
-            <w:tcW w:w="1418" w:type="dxa"/>
-            <w:tcBorders>
-              <w:top w:val="nil"/>
-              <w:left w:val="nil"/>
-              <w:bottom w:val="nil"/>
-              <w:right w:val="nil"/>
-            </w:tcBorders>
-          </w:tcPr>
-          <w:p>
-            <w:pPr>
-              <w:rPr>
-                <w:sz w:val="24"/>
-                <w:szCs w:val="24"/>
-              </w:rPr>
-            </w:pPr>
-            <w:r>
-              <w:rPr>
-                <w:sz w:val="24"/>
-                <w:szCs w:val="24"/>
-              </w:rPr>
-              <w:t>C31X0F</w:t>
-            </w:r>
-          </w:p>
-        </w:tc>
-        <w:tc>
-          <w:tcPr>
-            <w:tcW w:w="4253" w:type="dxa"/>
-            <w:tcBorders>
-              <w:top w:val="nil"/>
-              <w:left w:val="nil"/>
-              <w:bottom w:val="nil"/>
-              <w:right w:val="nil"/>
-            </w:tcBorders>
-          </w:tcPr>
-          <w:p>
-            <w:pPr>
-              <w:rPr>
-                <w:sz w:val="24"/>
-                <w:szCs w:val="24"/>
-              </w:rPr>
-            </w:pPr>
-            <w:r>
-              <w:rPr>
-                <w:sz w:val="24"/>
-                <w:szCs w:val="24"/>
-              </w:rPr>
-              <w:t>alpek.david.zsolt@gmail.com</w:t>
-            </w:r>
-          </w:p>
-        </w:tc>
-      </w:tr>
-      <w:tr>
-        <w:tc>
-          <w:tcPr>
-            <w:tcW w:w="2622" w:type="dxa"/>
-            <w:tcBorders>
-              <w:top w:val="nil"/>
-              <w:left w:val="nil"/>
-              <w:bottom w:val="nil"/>
-              <w:right w:val="nil"/>
-            </w:tcBorders>
-          </w:tcPr>
-          <w:p>
-            <w:pPr>
-              <w:rPr>
-                <w:sz w:val="24"/>
-                <w:szCs w:val="24"/>
-              </w:rPr>
-            </w:pPr>
-            <w:r>
-              <w:rPr>
-                <w:sz w:val="24"/>
-                <w:szCs w:val="24"/>
-              </w:rPr>
-              <w:t>Csia Klaudia Kitti</w:t>
-            </w:r>
-          </w:p>
-        </w:tc>
-        <w:tc>
-          <w:tcPr>
-            <w:tcW w:w="1418" w:type="dxa"/>
-            <w:tcBorders>
-              <w:top w:val="nil"/>
-              <w:left w:val="nil"/>
-              <w:bottom w:val="nil"/>
-              <w:right w:val="nil"/>
-            </w:tcBorders>
-          </w:tcPr>
-          <w:p>
-            <w:pPr>
-              <w:rPr>
-                <w:sz w:val="24"/>
-                <w:szCs w:val="24"/>
-              </w:rPr>
-            </w:pPr>
-            <w:r>
-              <w:rPr>
-                <w:sz w:val="24"/>
-                <w:szCs w:val="24"/>
-              </w:rPr>
-              <w:t>HA5YCV</w:t>
-            </w:r>
-          </w:p>
-        </w:tc>
-        <w:tc>
-          <w:tcPr>
-            <w:tcW w:w="4253" w:type="dxa"/>
-            <w:tcBorders>
-              <w:top w:val="nil"/>
-              <w:left w:val="nil"/>
-              <w:bottom w:val="nil"/>
-              <w:right w:val="nil"/>
-            </w:tcBorders>
-          </w:tcPr>
-          <w:p>
-            <w:pPr>
-              <w:rPr>
-                <w:sz w:val="24"/>
-                <w:szCs w:val="24"/>
-                <w:lang w:val="en-US"/>
-              </w:rPr>
-            </w:pPr>
-            <w:r>
-              <w:rPr>
-                <w:sz w:val="24"/>
-                <w:szCs w:val="24"/>
-              </w:rPr>
-              <w:t>kitkat@sch.bme.hu</w:t>
-            </w:r>
-          </w:p>
-        </w:tc>
-      </w:tr>
-      <w:tr>
-        <w:tc>
-          <w:tcPr>
-            <w:tcW w:w="2622" w:type="dxa"/>
-            <w:tcBorders>
-              <w:top w:val="nil"/>
-              <w:left w:val="nil"/>
-              <w:bottom w:val="nil"/>
-              <w:right w:val="nil"/>
-            </w:tcBorders>
-          </w:tcPr>
-          <w:p>
-            <w:pPr>
-              <w:rPr>
-                <w:sz w:val="24"/>
-                <w:szCs w:val="24"/>
-              </w:rPr>
-            </w:pPr>
-            <w:proofErr w:type="spellStart"/>
-            <w:r>
-              <w:rPr>
-                <w:sz w:val="24"/>
-                <w:szCs w:val="24"/>
-              </w:rPr>
-              <w:t>Litavecz</w:t>
-            </w:r>
-            <w:proofErr w:type="spellEnd"/>
-            <w:r>
-              <w:rPr>
-                <w:sz w:val="24"/>
-                <w:szCs w:val="24"/>
-              </w:rPr>
-              <w:t xml:space="preserve"> Marcell</w:t>
-            </w:r>
-          </w:p>
-        </w:tc>
-        <w:tc>
-          <w:tcPr>
-            <w:tcW w:w="1418" w:type="dxa"/>
-            <w:tcBorders>
-              <w:top w:val="nil"/>
-              <w:left w:val="nil"/>
-              <w:bottom w:val="nil"/>
-              <w:right w:val="nil"/>
-            </w:tcBorders>
-          </w:tcPr>
-          <w:p>
-            <w:pPr>
-              <w:rPr>
-                <w:sz w:val="24"/>
-                <w:szCs w:val="24"/>
-              </w:rPr>
-            </w:pPr>
-            <w:r>
-              <w:rPr>
-                <w:sz w:val="24"/>
-                <w:szCs w:val="24"/>
-              </w:rPr>
-              <w:t>IPHJNB</w:t>
-            </w:r>
-          </w:p>
-        </w:tc>
-        <w:tc>
-          <w:tcPr>
-            <w:tcW w:w="4253" w:type="dxa"/>
-            <w:tcBorders>
-              <w:top w:val="nil"/>
-              <w:left w:val="nil"/>
-              <w:bottom w:val="nil"/>
-              <w:right w:val="nil"/>
-            </w:tcBorders>
-          </w:tcPr>
-          <w:p>
-            <w:pPr>
-              <w:rPr>
-                <w:sz w:val="24"/>
-                <w:szCs w:val="24"/>
-                <w:lang w:val="en-US"/>
-              </w:rPr>
-            </w:pPr>
-            <w:r>
-              <w:rPr>
-                <w:sz w:val="24"/>
-                <w:szCs w:val="24"/>
-              </w:rPr>
-              <w:t>marcell.litavecz@gmail.com</w:t>
-            </w:r>
-          </w:p>
-        </w:tc>
-      </w:tr>
-      <w:tr>
-        <w:tc>
-          <w:tcPr>
-            <w:tcW w:w="2622" w:type="dxa"/>
-            <w:tcBorders>
-              <w:top w:val="nil"/>
-              <w:left w:val="nil"/>
-              <w:bottom w:val="nil"/>
-              <w:right w:val="nil"/>
-            </w:tcBorders>
-          </w:tcPr>
-          <w:p>
-            <w:pPr>
-              <w:rPr>
-                <w:sz w:val="24"/>
-                <w:szCs w:val="24"/>
-              </w:rPr>
-            </w:pPr>
-            <w:r>
-              <w:rPr>
-                <w:sz w:val="24"/>
-                <w:szCs w:val="24"/>
-              </w:rPr>
-              <w:t>Marton Judit</w:t>
-            </w:r>
-          </w:p>
-        </w:tc>
-        <w:tc>
-          <w:tcPr>
-            <w:tcW w:w="1418" w:type="dxa"/>
-            <w:tcBorders>
-              <w:top w:val="nil"/>
-              <w:left w:val="nil"/>
-              <w:bottom w:val="nil"/>
-              <w:right w:val="nil"/>
-            </w:tcBorders>
-          </w:tcPr>
-          <w:p>
-            <w:pPr>
-              <w:rPr>
-                <w:sz w:val="24"/>
-                <w:szCs w:val="24"/>
-              </w:rPr>
-            </w:pPr>
-            <w:r>
-              <w:rPr>
-                <w:sz w:val="24"/>
-                <w:szCs w:val="24"/>
-              </w:rPr>
-              <w:t>M0MYIM</w:t>
-            </w:r>
-          </w:p>
-        </w:tc>
-        <w:tc>
-          <w:tcPr>
-            <w:tcW w:w="4253" w:type="dxa"/>
-            <w:tcBorders>
-              <w:top w:val="nil"/>
-              <w:left w:val="nil"/>
-              <w:bottom w:val="nil"/>
-              <w:right w:val="nil"/>
-            </w:tcBorders>
-          </w:tcPr>
-          <w:p>
-            <w:pPr>
-              <w:rPr>
-                <w:sz w:val="24"/>
-                <w:szCs w:val="24"/>
-              </w:rPr>
-            </w:pPr>
-            <w:r>
-              <w:rPr>
-                <w:sz w:val="24"/>
-                <w:szCs w:val="24"/>
-              </w:rPr>
-              <w:t>judit</w:t>
-            </w:r>
-            <w:r>
-              <w:rPr>
-                <w:sz w:val="24"/>
-                <w:szCs w:val="24"/>
-              </w:rPr>
-              <w:t>.marton</w:t>
-            </w:r>
-            <w:r>
-              <w:rPr>
-                <w:sz w:val="24"/>
-                <w:szCs w:val="24"/>
-              </w:rPr>
-              <w:t>@</w:t>
-            </w:r>
-            <w:r>
-              <w:rPr>
-                <w:sz w:val="24"/>
-                <w:szCs w:val="24"/>
-              </w:rPr>
-              <w:t>edu</w:t>
-            </w:r>
-            <w:r>
-              <w:rPr>
-                <w:sz w:val="24"/>
-                <w:szCs w:val="24"/>
-              </w:rPr>
-              <w:t>.bme.hu</w:t>
-            </w:r>
-          </w:p>
-        </w:tc>
-      </w:tr>
-    </w:tbl>
-    <w:p/>
-    <w:p>
-      <w:pPr>
-        <w:jc w:val="right"/>
-        <w:rPr>
-          <w:sz w:val="28"/>
-          <w:szCs w:val="28"/>
-        </w:rPr>
-      </w:pPr>
-      <w:r>
-        <w:rPr>
-          <w:sz w:val="28"/>
-          <w:szCs w:val="28"/>
-        </w:rPr>
-        <w:fldChar w:fldCharType="begin"/>
-      </w:r>
-      <w:r>
-        <w:rPr>
-          <w:sz w:val="28"/>
-          <w:szCs w:val="28"/>
-        </w:rPr>
-        <w:instrText xml:space="preserve"> DATE   \* MERGEFORMAT </w:instrText>
-      </w:r>
-      <w:r>
-        <w:rPr>
-          <w:sz w:val="28"/>
-          <w:szCs w:val="28"/>
-        </w:rPr>
-        <w:fldChar w:fldCharType="separate"/>
-      </w:r>
-      <w:r>
-        <w:rPr>
-          <w:noProof/>
-          <w:sz w:val="28"/>
-          <w:szCs w:val="28"/>
-        </w:rPr>
-        <w:t>2022. 05. 18.</w:t>
-      </w:r>
-      <w:r>
-        <w:rPr>
-          <w:sz w:val="28"/>
-          <w:szCs w:val="28"/>
-        </w:rPr>
-        <w:fldChar w:fldCharType="end"/>
-      </w:r>
-    </w:p>
-    <w:p>
-      <w:pPr>
-        <w:autoSpaceDE/>
-        <w:autoSpaceDN/>
-        <w:rPr>
-          <w:sz w:val="24"/>
-          <w:szCs w:val="24"/>
-        </w:rPr>
-      </w:pPr>
-      <w:r>
-        <w:rPr>
-          <w:sz w:val="24"/>
-          <w:szCs w:val="24"/>
-        </w:rPr>
-        <w:br w:type="page"/>
-      </w:r>
-    </w:p>
-    <w:bookmarkEnd w:id="0"/>
-    <w:p>
-      <w:pPr>
         <w:pStyle w:val="Cmsor1"/>
         <w:numPr>
           <w:ilvl w:val="0"/>
@@ -746,7 +11,6 @@
         </w:numPr>
       </w:pPr>
       <w:r>
-        <w:lastRenderedPageBreak/>
         <w:t>Összefoglalás</w:t>
       </w:r>
     </w:p>
@@ -1352,6 +616,9 @@
               <w:spacing w:line="259" w:lineRule="auto"/>
               <w:jc w:val="center"/>
             </w:pPr>
+            <w:r>
+              <w:t>3673</w:t>
+            </w:r>
           </w:p>
         </w:tc>
       </w:tr>
@@ -1399,6 +666,9 @@
               <w:spacing w:line="259" w:lineRule="auto"/>
               <w:jc w:val="center"/>
             </w:pPr>
+            <w:r>
+              <w:t>5116</w:t>
+            </w:r>
           </w:p>
         </w:tc>
       </w:tr>
@@ -1791,16 +1061,14 @@
         </w:rPr>
         <w:t xml:space="preserve"> biztosítani egy külön </w:t>
       </w:r>
-      <w:proofErr w:type="spellStart"/>
       <w:r>
         <w:rPr>
           <w:rFonts w:asciiTheme="minorHAnsi" w:hAnsiTheme="minorHAnsi" w:cstheme="minorHAnsi"/>
           <w:sz w:val="24"/>
           <w:szCs w:val="24"/>
         </w:rPr>
-        <w:t>channelt</w:t>
+        <w:t>csatornát</w:t>
       </w:r>
-      <w:proofErr w:type="spellEnd"/>
       <w:r>
         <w:rPr>
           <w:rFonts w:asciiTheme="minorHAnsi" w:hAnsiTheme="minorHAnsi" w:cstheme="minorHAnsi"/>
@@ -1907,18 +1175,16 @@
           <w:sz w:val="24"/>
           <w:szCs w:val="24"/>
         </w:rPr>
-        <w:t xml:space="preserve"> B pontba </w:t>
+        <w:t xml:space="preserve"> B pontba</w:t>
       </w:r>
-      <w:proofErr w:type="spellStart"/>
       <w:r>
         <w:rPr>
           <w:rFonts w:asciiTheme="minorHAnsi" w:hAnsiTheme="minorHAnsi" w:cstheme="minorHAnsi"/>
           <w:sz w:val="24"/>
           <w:szCs w:val="24"/>
         </w:rPr>
-        <w:t>jutós</w:t>
+        <w:t xml:space="preserve"> eljutó</w:t>
       </w:r>
-      <w:proofErr w:type="spellEnd"/>
       <w:r>
         <w:rPr>
           <w:rFonts w:asciiTheme="minorHAnsi" w:hAnsiTheme="minorHAnsi" w:cstheme="minorHAnsi"/>
@@ -2029,15 +1295,6 @@
         </w:rPr>
         <w:t xml:space="preserve">Ha mindenképp továbbra is ragaszkodnak a tárgynál a nyomtatáshoz, akkor leadásnál lehessen nagyobb időintervallumban is leadni az adott heti papírokat, például hétfő reggel 10-től 16-ig, és csak egy sima kosárba bedobni, a csapatokhoz a listát felfüggeszteni, és az adott ember, aki leadja, az csak aláírja, és meg is volnának vele. </w:t>
       </w:r>
-    </w:p>
-    <w:p>
-      <w:pPr>
-        <w:autoSpaceDE/>
-        <w:autoSpaceDN/>
-        <w:rPr>
-          <w:rFonts w:asciiTheme="minorHAnsi" w:hAnsiTheme="minorHAnsi" w:cstheme="minorHAnsi"/>
-        </w:rPr>
-      </w:pPr>
     </w:p>
     <w:sectPr>
       <w:headerReference w:type="default" r:id="rId8"/>

</xml_diff>

<commit_message>
Doing the finishing touch with these lines.
</commit_message>
<xml_diff>
--- a/Projlab-ZETA-40-hf14.docx
+++ b/Projlab-ZETA-40-hf14.docx
@@ -168,7 +168,16 @@
               <w:jc w:val="center"/>
             </w:pPr>
             <w:r>
-              <w:t>óra perc</w:t>
+              <w:t xml:space="preserve">149 </w:t>
+            </w:r>
+            <w:r>
+              <w:t xml:space="preserve">óra </w:t>
+            </w:r>
+            <w:r>
+              <w:t xml:space="preserve">20 </w:t>
+            </w:r>
+            <w:r>
+              <w:t>perc</w:t>
             </w:r>
           </w:p>
         </w:tc>
@@ -218,7 +227,16 @@
               <w:jc w:val="center"/>
             </w:pPr>
             <w:r>
-              <w:t>óra perc</w:t>
+              <w:t xml:space="preserve">228 </w:t>
+            </w:r>
+            <w:r>
+              <w:t xml:space="preserve">óra </w:t>
+            </w:r>
+            <w:r>
+              <w:t xml:space="preserve">20 </w:t>
+            </w:r>
+            <w:r>
+              <w:t>perc</w:t>
             </w:r>
           </w:p>
         </w:tc>
@@ -271,7 +289,16 @@
               <w:jc w:val="center"/>
             </w:pPr>
             <w:r>
-              <w:t>óra perc</w:t>
+              <w:t xml:space="preserve">169 </w:t>
+            </w:r>
+            <w:r>
+              <w:t xml:space="preserve">óra </w:t>
+            </w:r>
+            <w:r>
+              <w:t xml:space="preserve">30 </w:t>
+            </w:r>
+            <w:r>
+              <w:t>perc</w:t>
             </w:r>
           </w:p>
         </w:tc>
@@ -321,7 +348,16 @@
               <w:jc w:val="center"/>
             </w:pPr>
             <w:r>
-              <w:t>óra perc</w:t>
+              <w:t xml:space="preserve">224 </w:t>
+            </w:r>
+            <w:r>
+              <w:t xml:space="preserve">óra </w:t>
+            </w:r>
+            <w:r>
+              <w:t xml:space="preserve">20 </w:t>
+            </w:r>
+            <w:r>
+              <w:t>perc</w:t>
             </w:r>
           </w:p>
         </w:tc>
@@ -379,7 +415,16 @@
               <w:jc w:val="center"/>
             </w:pPr>
             <w:r>
-              <w:t>óra perc</w:t>
+              <w:t xml:space="preserve">91 </w:t>
+            </w:r>
+            <w:r>
+              <w:t xml:space="preserve">óra </w:t>
+            </w:r>
+            <w:r>
+              <w:t xml:space="preserve">50 </w:t>
+            </w:r>
+            <w:r>
+              <w:t>perc</w:t>
             </w:r>
           </w:p>
         </w:tc>
@@ -453,7 +498,34 @@
                 <w:sz w:val="24"/>
                 <w:szCs w:val="24"/>
               </w:rPr>
-              <w:t>óra perc</w:t>
+              <w:t xml:space="preserve">863 </w:t>
+            </w:r>
+            <w:r>
+              <w:rPr>
+                <w:b/>
+                <w:bCs/>
+                <w:sz w:val="24"/>
+                <w:szCs w:val="24"/>
+              </w:rPr>
+              <w:t xml:space="preserve">óra </w:t>
+            </w:r>
+            <w:r>
+              <w:rPr>
+                <w:b/>
+                <w:bCs/>
+                <w:sz w:val="24"/>
+                <w:szCs w:val="24"/>
+              </w:rPr>
+              <w:t xml:space="preserve">20 </w:t>
+            </w:r>
+            <w:r>
+              <w:rPr>
+                <w:b/>
+                <w:bCs/>
+                <w:sz w:val="24"/>
+                <w:szCs w:val="24"/>
+              </w:rPr>
+              <w:t>perc</w:t>
             </w:r>
           </w:p>
         </w:tc>

</xml_diff>